<commit_message>
Mapeamento Lógico pronto para avaliação
</commit_message>
<xml_diff>
--- a/2ª Etapa do Projeto - Modelo Lógico/Mapeamento Lógico.docx
+++ b/2ª Etapa do Projeto - Modelo Lógico/Mapeamento Lógico.docx
@@ -276,31 +276,13 @@
           <w:szCs w:val="24"/>
         </w:rPr>
       </w:pPr>
-      <w:proofErr w:type="spellStart"/>
-      <w:r>
-        <w:rPr>
-          <w:rFonts w:ascii="Arial" w:hAnsi="Arial" w:cs="Arial"/>
-          <w:sz w:val="24"/>
-          <w:szCs w:val="24"/>
-        </w:rPr>
-        <w:t>COMPRA</w:t>
-      </w:r>
-      <w:r>
-        <w:rPr>
-          <w:rFonts w:ascii="Arial" w:hAnsi="Arial" w:cs="Arial"/>
-          <w:sz w:val="24"/>
-          <w:szCs w:val="24"/>
-        </w:rPr>
-        <w:t>aPRAZO</w:t>
-      </w:r>
-      <w:proofErr w:type="spellEnd"/>
-      <w:r>
-        <w:rPr>
-          <w:rFonts w:ascii="Arial" w:hAnsi="Arial" w:cs="Arial"/>
-          <w:sz w:val="24"/>
-          <w:szCs w:val="24"/>
-        </w:rPr>
-        <w:t xml:space="preserve"> (</w:t>
+      <w:r>
+        <w:rPr>
+          <w:rFonts w:ascii="Arial" w:hAnsi="Arial" w:cs="Arial"/>
+          <w:sz w:val="24"/>
+          <w:szCs w:val="24"/>
+        </w:rPr>
+        <w:t>COMPRA (</w:t>
       </w:r>
       <w:proofErr w:type="spellStart"/>
       <w:r>
@@ -337,15 +319,7 @@
           <w:sz w:val="24"/>
           <w:szCs w:val="24"/>
         </w:rPr>
-        <w:t>, Valor</w:t>
-      </w:r>
-      <w:r>
-        <w:rPr>
-          <w:rFonts w:ascii="Arial" w:hAnsi="Arial" w:cs="Arial"/>
-          <w:sz w:val="24"/>
-          <w:szCs w:val="24"/>
-        </w:rPr>
-        <w:t xml:space="preserve">, </w:t>
+        <w:t xml:space="preserve">, Valor, </w:t>
       </w:r>
       <w:proofErr w:type="spellStart"/>
       <w:r>
@@ -364,32 +338,6 @@
           <w:szCs w:val="24"/>
         </w:rPr>
         <w:t>, Data</w:t>
-      </w:r>
-      <w:r>
-        <w:rPr>
-          <w:rFonts w:ascii="Arial" w:hAnsi="Arial" w:cs="Arial"/>
-          <w:sz w:val="24"/>
-          <w:szCs w:val="24"/>
-        </w:rPr>
-        <w:t xml:space="preserve">, </w:t>
-      </w:r>
-      <w:proofErr w:type="spellStart"/>
-      <w:r>
-        <w:rPr>
-          <w:rFonts w:ascii="Arial" w:hAnsi="Arial" w:cs="Arial"/>
-          <w:sz w:val="24"/>
-          <w:szCs w:val="24"/>
-        </w:rPr>
-        <w:t>ValorParcela</w:t>
-      </w:r>
-      <w:proofErr w:type="spellEnd"/>
-      <w:r>
-        <w:rPr>
-          <w:rFonts w:ascii="Arial" w:hAnsi="Arial" w:cs="Arial"/>
-          <w:sz w:val="24"/>
-          <w:szCs w:val="24"/>
-        </w:rPr>
-        <w:t>, Quitada, Parcelas</w:t>
       </w:r>
       <w:r>
         <w:rPr>
@@ -416,15 +364,15 @@
           <w:sz w:val="24"/>
           <w:szCs w:val="24"/>
         </w:rPr>
-        <w:t>COMPRAa</w:t>
-      </w:r>
-      <w:r>
-        <w:rPr>
-          <w:rFonts w:ascii="Arial" w:hAnsi="Arial" w:cs="Arial"/>
-          <w:sz w:val="24"/>
-          <w:szCs w:val="24"/>
-        </w:rPr>
-        <w:t>VISTA</w:t>
+        <w:t>COMPRA</w:t>
+      </w:r>
+      <w:r>
+        <w:rPr>
+          <w:rFonts w:ascii="Arial" w:hAnsi="Arial" w:cs="Arial"/>
+          <w:sz w:val="24"/>
+          <w:szCs w:val="24"/>
+        </w:rPr>
+        <w:t>aPRAZO</w:t>
       </w:r>
       <w:proofErr w:type="spellEnd"/>
       <w:r>
@@ -452,51 +400,25 @@
           <w:sz w:val="24"/>
           <w:szCs w:val="24"/>
         </w:rPr>
-        <w:t xml:space="preserve">, CNPJ/CPF, </w:t>
-      </w:r>
-      <w:proofErr w:type="spellStart"/>
-      <w:r>
-        <w:rPr>
-          <w:rFonts w:ascii="Arial" w:hAnsi="Arial" w:cs="Arial"/>
-          <w:sz w:val="24"/>
-          <w:szCs w:val="24"/>
-        </w:rPr>
-        <w:t>Descriçao</w:t>
-      </w:r>
-      <w:proofErr w:type="spellEnd"/>
-      <w:r>
-        <w:rPr>
-          <w:rFonts w:ascii="Arial" w:hAnsi="Arial" w:cs="Arial"/>
-          <w:sz w:val="24"/>
-          <w:szCs w:val="24"/>
-        </w:rPr>
-        <w:t xml:space="preserve">, Valor, </w:t>
-      </w:r>
-      <w:proofErr w:type="spellStart"/>
-      <w:r>
-        <w:rPr>
-          <w:rFonts w:ascii="Arial" w:hAnsi="Arial" w:cs="Arial"/>
-          <w:sz w:val="24"/>
-          <w:szCs w:val="24"/>
-        </w:rPr>
-        <w:t>CodigoAluno</w:t>
-      </w:r>
-      <w:proofErr w:type="spellEnd"/>
-      <w:r>
-        <w:rPr>
-          <w:rFonts w:ascii="Arial" w:hAnsi="Arial" w:cs="Arial"/>
-          <w:sz w:val="24"/>
-          <w:szCs w:val="24"/>
-        </w:rPr>
-        <w:t>, Data,</w:t>
-      </w:r>
-      <w:r>
-        <w:rPr>
-          <w:rFonts w:ascii="Arial" w:hAnsi="Arial" w:cs="Arial"/>
-          <w:sz w:val="24"/>
-          <w:szCs w:val="24"/>
-        </w:rPr>
-        <w:t xml:space="preserve"> Desconto</w:t>
+        <w:t xml:space="preserve">, </w:t>
+      </w:r>
+      <w:proofErr w:type="spellStart"/>
+      <w:r>
+        <w:rPr>
+          <w:rFonts w:ascii="Arial" w:hAnsi="Arial" w:cs="Arial"/>
+          <w:sz w:val="24"/>
+          <w:szCs w:val="24"/>
+        </w:rPr>
+        <w:t>ValorParcela</w:t>
+      </w:r>
+      <w:proofErr w:type="spellEnd"/>
+      <w:r>
+        <w:rPr>
+          <w:rFonts w:ascii="Arial" w:hAnsi="Arial" w:cs="Arial"/>
+          <w:sz w:val="24"/>
+          <w:szCs w:val="24"/>
+        </w:rPr>
+        <w:t>, Quitada, Parcelas</w:t>
       </w:r>
       <w:r>
         <w:rPr>
@@ -516,19 +438,28 @@
           <w:szCs w:val="24"/>
         </w:rPr>
       </w:pPr>
-      <w:r>
-        <w:rPr>
-          <w:rFonts w:ascii="Arial" w:hAnsi="Arial" w:cs="Arial"/>
-          <w:sz w:val="24"/>
-          <w:szCs w:val="24"/>
-        </w:rPr>
-        <w:t>PRODUTO (</w:t>
-      </w:r>
-      <w:proofErr w:type="spellStart"/>
-      <w:r>
-        <w:rPr>
-          <w:rFonts w:ascii="Arial" w:hAnsi="Arial" w:cs="Arial"/>
-          <w:color w:val="00B050"/>
+      <w:proofErr w:type="spellStart"/>
+      <w:r>
+        <w:rPr>
+          <w:rFonts w:ascii="Arial" w:hAnsi="Arial" w:cs="Arial"/>
+          <w:sz w:val="24"/>
+          <w:szCs w:val="24"/>
+        </w:rPr>
+        <w:t>COMPRAaVISTA</w:t>
+      </w:r>
+      <w:proofErr w:type="spellEnd"/>
+      <w:r>
+        <w:rPr>
+          <w:rFonts w:ascii="Arial" w:hAnsi="Arial" w:cs="Arial"/>
+          <w:sz w:val="24"/>
+          <w:szCs w:val="24"/>
+        </w:rPr>
+        <w:t xml:space="preserve"> (</w:t>
+      </w:r>
+      <w:proofErr w:type="spellStart"/>
+      <w:r>
+        <w:rPr>
+          <w:rFonts w:ascii="Arial" w:hAnsi="Arial" w:cs="Arial"/>
           <w:sz w:val="24"/>
           <w:szCs w:val="24"/>
           <w:u w:val="single"/>
@@ -542,18 +473,8 @@
           <w:sz w:val="24"/>
           <w:szCs w:val="24"/>
         </w:rPr>
-        <w:t xml:space="preserve">, Preço, Nome, Marca, Quantidade, </w:t>
-      </w:r>
-      <w:proofErr w:type="spellStart"/>
-      <w:r>
-        <w:rPr>
-          <w:rFonts w:ascii="Arial" w:hAnsi="Arial" w:cs="Arial"/>
-          <w:sz w:val="24"/>
-          <w:szCs w:val="24"/>
-        </w:rPr>
-        <w:t>CodComprador</w:t>
-      </w:r>
-      <w:proofErr w:type="spellEnd"/>
+        <w:t>, Data, Desconto</w:t>
+      </w:r>
       <w:r>
         <w:rPr>
           <w:rFonts w:ascii="Arial" w:hAnsi="Arial" w:cs="Arial"/>
@@ -561,14 +482,6 @@
           <w:szCs w:val="24"/>
         </w:rPr>
         <w:t>);</w:t>
-      </w:r>
-      <w:r>
-        <w:rPr>
-          <w:rFonts w:ascii="Arial" w:hAnsi="Arial" w:cs="Arial"/>
-          <w:sz w:val="24"/>
-          <w:szCs w:val="24"/>
-        </w:rPr>
-        <w:t xml:space="preserve"> </w:t>
       </w:r>
     </w:p>
     <w:p>
@@ -578,62 +491,15 @@
           <w:rFonts w:ascii="Arial" w:hAnsi="Arial" w:cs="Arial"/>
           <w:sz w:val="24"/>
           <w:szCs w:val="24"/>
-          <w:u w:val="single"/>
         </w:rPr>
       </w:pPr>
-      <w:proofErr w:type="spellStart"/>
-      <w:r>
-        <w:rPr>
-          <w:rFonts w:ascii="Arial" w:hAnsi="Arial" w:cs="Arial"/>
-          <w:sz w:val="24"/>
-          <w:szCs w:val="24"/>
-        </w:rPr>
-        <w:t>COMPRA</w:t>
-      </w:r>
-      <w:r>
-        <w:rPr>
-          <w:rFonts w:ascii="Arial" w:hAnsi="Arial" w:cs="Arial"/>
-          <w:sz w:val="24"/>
-          <w:szCs w:val="24"/>
-        </w:rPr>
-        <w:t>aPRAZO</w:t>
-      </w:r>
-      <w:r>
-        <w:rPr>
-          <w:rFonts w:ascii="Arial" w:hAnsi="Arial" w:cs="Arial"/>
-          <w:sz w:val="24"/>
-          <w:szCs w:val="24"/>
-        </w:rPr>
-        <w:t>Contem</w:t>
-      </w:r>
-      <w:proofErr w:type="spellEnd"/>
-      <w:r>
-        <w:rPr>
-          <w:rFonts w:ascii="Arial" w:hAnsi="Arial" w:cs="Arial"/>
-          <w:sz w:val="24"/>
-          <w:szCs w:val="24"/>
-        </w:rPr>
-        <w:t xml:space="preserve"> (</w:t>
-      </w:r>
-      <w:proofErr w:type="spellStart"/>
-      <w:r>
-        <w:rPr>
-          <w:rFonts w:ascii="Arial" w:hAnsi="Arial" w:cs="Arial"/>
-          <w:sz w:val="24"/>
-          <w:szCs w:val="24"/>
-          <w:u w:val="single"/>
-        </w:rPr>
-        <w:t>CodigoCompra</w:t>
-      </w:r>
-      <w:proofErr w:type="spellEnd"/>
-      <w:r>
-        <w:rPr>
-          <w:rFonts w:ascii="Arial" w:hAnsi="Arial" w:cs="Arial"/>
-          <w:sz w:val="24"/>
-          <w:szCs w:val="24"/>
-          <w:u w:val="single"/>
-        </w:rPr>
-        <w:t xml:space="preserve">, </w:t>
+      <w:r>
+        <w:rPr>
+          <w:rFonts w:ascii="Arial" w:hAnsi="Arial" w:cs="Arial"/>
+          <w:sz w:val="24"/>
+          <w:szCs w:val="24"/>
+        </w:rPr>
+        <w:t>PRODUTO (</w:t>
       </w:r>
       <w:proofErr w:type="spellStart"/>
       <w:r>
@@ -644,7 +510,25 @@
           <w:szCs w:val="24"/>
           <w:u w:val="single"/>
         </w:rPr>
-        <w:t>CodigoProduto</w:t>
+        <w:t>Codigo</w:t>
+      </w:r>
+      <w:proofErr w:type="spellEnd"/>
+      <w:r>
+        <w:rPr>
+          <w:rFonts w:ascii="Arial" w:hAnsi="Arial" w:cs="Arial"/>
+          <w:sz w:val="24"/>
+          <w:szCs w:val="24"/>
+        </w:rPr>
+        <w:t xml:space="preserve">, Preço, Nome, Marca, Quantidade, </w:t>
+      </w:r>
+      <w:proofErr w:type="spellStart"/>
+      <w:r>
+        <w:rPr>
+          <w:rFonts w:ascii="Arial" w:hAnsi="Arial" w:cs="Arial"/>
+          <w:sz w:val="24"/>
+          <w:szCs w:val="24"/>
+        </w:rPr>
+        <w:t>CodComprador</w:t>
       </w:r>
       <w:proofErr w:type="spellEnd"/>
       <w:r>
@@ -654,6 +538,14 @@
           <w:szCs w:val="24"/>
         </w:rPr>
         <w:t>);</w:t>
+      </w:r>
+      <w:r>
+        <w:rPr>
+          <w:rFonts w:ascii="Arial" w:hAnsi="Arial" w:cs="Arial"/>
+          <w:sz w:val="24"/>
+          <w:szCs w:val="24"/>
+        </w:rPr>
+        <w:t xml:space="preserve"> </w:t>
       </w:r>
     </w:p>
     <w:p>
@@ -673,23 +565,7 @@
           <w:sz w:val="24"/>
           <w:szCs w:val="24"/>
         </w:rPr>
-        <w:t>COMPRAa</w:t>
-      </w:r>
-      <w:r>
-        <w:rPr>
-          <w:rFonts w:ascii="Arial" w:hAnsi="Arial" w:cs="Arial"/>
-          <w:sz w:val="24"/>
-          <w:szCs w:val="24"/>
-        </w:rPr>
-        <w:t>VISTA</w:t>
-      </w:r>
-      <w:r>
-        <w:rPr>
-          <w:rFonts w:ascii="Arial" w:hAnsi="Arial" w:cs="Arial"/>
-          <w:sz w:val="24"/>
-          <w:szCs w:val="24"/>
-        </w:rPr>
-        <w:t>Contem</w:t>
+        <w:t>COMPRAContem</w:t>
       </w:r>
       <w:proofErr w:type="spellEnd"/>
       <w:r>
@@ -716,6 +592,7 @@
           <w:rFonts w:ascii="Arial" w:hAnsi="Arial" w:cs="Arial"/>
           <w:sz w:val="24"/>
           <w:szCs w:val="24"/>
+          <w:u w:val="single"/>
         </w:rPr>
         <w:t xml:space="preserve">, </w:t>
       </w:r>
@@ -728,19 +605,7 @@
           <w:szCs w:val="24"/>
           <w:u w:val="single"/>
         </w:rPr>
-        <w:t>CodigoP</w:t>
-      </w:r>
-      <w:bookmarkStart w:id="0" w:name="_GoBack"/>
-      <w:bookmarkEnd w:id="0"/>
-      <w:r>
-        <w:rPr>
-          <w:rFonts w:ascii="Arial" w:hAnsi="Arial" w:cs="Arial"/>
-          <w:color w:val="00B050"/>
-          <w:sz w:val="24"/>
-          <w:szCs w:val="24"/>
-          <w:u w:val="single"/>
-        </w:rPr>
-        <w:t>roduto</w:t>
+        <w:t>CodigoProduto</w:t>
       </w:r>
       <w:proofErr w:type="spellEnd"/>
       <w:r>
@@ -759,6 +624,7 @@
           <w:rFonts w:ascii="Arial" w:hAnsi="Arial" w:cs="Arial"/>
           <w:sz w:val="24"/>
           <w:szCs w:val="24"/>
+          <w:u w:val="single"/>
         </w:rPr>
       </w:pPr>
       <w:r>
@@ -767,61 +633,37 @@
           <w:sz w:val="24"/>
           <w:szCs w:val="24"/>
         </w:rPr>
-        <w:t>MENSALIDADE (</w:t>
-      </w:r>
-      <w:r>
-        <w:rPr>
-          <w:rFonts w:ascii="Arial" w:hAnsi="Arial" w:cs="Arial"/>
-          <w:sz w:val="24"/>
-          <w:szCs w:val="24"/>
-        </w:rPr>
-        <w:t xml:space="preserve">Valor, </w:t>
-      </w:r>
-      <w:proofErr w:type="spellStart"/>
-      <w:r>
-        <w:rPr>
-          <w:rFonts w:ascii="Arial" w:hAnsi="Arial" w:cs="Arial"/>
-          <w:sz w:val="24"/>
-          <w:szCs w:val="24"/>
-        </w:rPr>
-        <w:t>DataRecibo</w:t>
-      </w:r>
-      <w:proofErr w:type="spellEnd"/>
-      <w:r>
-        <w:rPr>
-          <w:rFonts w:ascii="Arial" w:hAnsi="Arial" w:cs="Arial"/>
-          <w:sz w:val="24"/>
-          <w:szCs w:val="24"/>
-        </w:rPr>
-        <w:t xml:space="preserve">, </w:t>
-      </w:r>
-      <w:proofErr w:type="spellStart"/>
-      <w:r>
-        <w:rPr>
-          <w:rFonts w:ascii="Arial" w:hAnsi="Arial" w:cs="Arial"/>
-          <w:sz w:val="24"/>
-          <w:szCs w:val="24"/>
-        </w:rPr>
-        <w:t>DataPagamento</w:t>
-      </w:r>
-      <w:proofErr w:type="spellEnd"/>
-      <w:r>
-        <w:rPr>
-          <w:rFonts w:ascii="Arial" w:hAnsi="Arial" w:cs="Arial"/>
-          <w:sz w:val="24"/>
-          <w:szCs w:val="24"/>
-        </w:rPr>
-        <w:t xml:space="preserve">, </w:t>
-      </w:r>
-      <w:proofErr w:type="spellStart"/>
-      <w:r>
-        <w:rPr>
-          <w:rFonts w:ascii="Arial" w:hAnsi="Arial" w:cs="Arial"/>
-          <w:sz w:val="24"/>
-          <w:szCs w:val="24"/>
-          <w:u w:val="single"/>
-        </w:rPr>
-        <w:t>CodigoAluno</w:t>
+        <w:t>COMPRA (</w:t>
+      </w:r>
+      <w:proofErr w:type="spellStart"/>
+      <w:r>
+        <w:rPr>
+          <w:rFonts w:ascii="Arial" w:hAnsi="Arial" w:cs="Arial"/>
+          <w:sz w:val="24"/>
+          <w:szCs w:val="24"/>
+          <w:u w:val="single"/>
+        </w:rPr>
+        <w:t>CodigoCompra</w:t>
+      </w:r>
+      <w:proofErr w:type="spellEnd"/>
+      <w:r>
+        <w:rPr>
+          <w:rFonts w:ascii="Arial" w:hAnsi="Arial" w:cs="Arial"/>
+          <w:sz w:val="24"/>
+          <w:szCs w:val="24"/>
+        </w:rPr>
+        <w:t xml:space="preserve">, </w:t>
+      </w:r>
+      <w:proofErr w:type="spellStart"/>
+      <w:r>
+        <w:rPr>
+          <w:rFonts w:ascii="Arial" w:hAnsi="Arial" w:cs="Arial"/>
+          <w:color w:val="00B050"/>
+          <w:sz w:val="24"/>
+          <w:szCs w:val="24"/>
+          <w:u w:val="single"/>
+        </w:rPr>
+        <w:t>CodigoProduto</w:t>
       </w:r>
       <w:proofErr w:type="spellEnd"/>
       <w:r>
@@ -848,162 +690,63 @@
           <w:sz w:val="24"/>
           <w:szCs w:val="24"/>
         </w:rPr>
-        <w:t xml:space="preserve">MEDIDAS (Abdome, </w:t>
-      </w:r>
-      <w:proofErr w:type="spellStart"/>
-      <w:r>
-        <w:rPr>
-          <w:rFonts w:ascii="Arial" w:hAnsi="Arial" w:cs="Arial"/>
-          <w:sz w:val="24"/>
-          <w:szCs w:val="24"/>
-        </w:rPr>
-        <w:t>CoxaDireita</w:t>
-      </w:r>
-      <w:proofErr w:type="spellEnd"/>
-      <w:r>
-        <w:rPr>
-          <w:rFonts w:ascii="Arial" w:hAnsi="Arial" w:cs="Arial"/>
-          <w:sz w:val="24"/>
-          <w:szCs w:val="24"/>
-        </w:rPr>
-        <w:t xml:space="preserve">, </w:t>
-      </w:r>
-      <w:proofErr w:type="spellStart"/>
-      <w:r>
-        <w:rPr>
-          <w:rFonts w:ascii="Arial" w:hAnsi="Arial" w:cs="Arial"/>
-          <w:sz w:val="24"/>
-          <w:szCs w:val="24"/>
-        </w:rPr>
-        <w:t>CoxaEsquerda</w:t>
-      </w:r>
-      <w:proofErr w:type="spellEnd"/>
-      <w:r>
-        <w:rPr>
-          <w:rFonts w:ascii="Arial" w:hAnsi="Arial" w:cs="Arial"/>
-          <w:sz w:val="24"/>
-          <w:szCs w:val="24"/>
-        </w:rPr>
-        <w:t xml:space="preserve">, </w:t>
-      </w:r>
-      <w:proofErr w:type="spellStart"/>
-      <w:r>
-        <w:rPr>
-          <w:rFonts w:ascii="Arial" w:hAnsi="Arial" w:cs="Arial"/>
-          <w:sz w:val="24"/>
-          <w:szCs w:val="24"/>
-        </w:rPr>
-        <w:t>BraçoDireito</w:t>
-      </w:r>
-      <w:proofErr w:type="spellEnd"/>
-      <w:r>
-        <w:rPr>
-          <w:rFonts w:ascii="Arial" w:hAnsi="Arial" w:cs="Arial"/>
-          <w:sz w:val="24"/>
-          <w:szCs w:val="24"/>
-        </w:rPr>
-        <w:t xml:space="preserve">, </w:t>
-      </w:r>
-      <w:proofErr w:type="spellStart"/>
-      <w:r>
-        <w:rPr>
-          <w:rFonts w:ascii="Arial" w:hAnsi="Arial" w:cs="Arial"/>
-          <w:sz w:val="24"/>
-          <w:szCs w:val="24"/>
-        </w:rPr>
-        <w:t>BraçoEsquerdo</w:t>
-      </w:r>
-      <w:proofErr w:type="spellEnd"/>
-      <w:r>
-        <w:rPr>
-          <w:rFonts w:ascii="Arial" w:hAnsi="Arial" w:cs="Arial"/>
-          <w:sz w:val="24"/>
-          <w:szCs w:val="24"/>
-        </w:rPr>
-        <w:t xml:space="preserve">, Peitoral, </w:t>
-      </w:r>
-      <w:proofErr w:type="spellStart"/>
-      <w:r>
-        <w:rPr>
-          <w:rFonts w:ascii="Arial" w:hAnsi="Arial" w:cs="Arial"/>
-          <w:sz w:val="24"/>
-          <w:szCs w:val="24"/>
-        </w:rPr>
-        <w:t>AnteBraçoDireito</w:t>
-      </w:r>
-      <w:proofErr w:type="spellEnd"/>
-      <w:r>
-        <w:rPr>
-          <w:rFonts w:ascii="Arial" w:hAnsi="Arial" w:cs="Arial"/>
-          <w:sz w:val="24"/>
-          <w:szCs w:val="24"/>
-        </w:rPr>
-        <w:t xml:space="preserve">, </w:t>
-      </w:r>
-      <w:proofErr w:type="spellStart"/>
-      <w:r>
-        <w:rPr>
-          <w:rFonts w:ascii="Arial" w:hAnsi="Arial" w:cs="Arial"/>
-          <w:sz w:val="24"/>
-          <w:szCs w:val="24"/>
-        </w:rPr>
-        <w:t>AnteBraçoEsquerdo</w:t>
-      </w:r>
-      <w:proofErr w:type="spellEnd"/>
-      <w:r>
-        <w:rPr>
-          <w:rFonts w:ascii="Arial" w:hAnsi="Arial" w:cs="Arial"/>
-          <w:sz w:val="24"/>
-          <w:szCs w:val="24"/>
-        </w:rPr>
-        <w:t xml:space="preserve">, Deltoides, </w:t>
-      </w:r>
-      <w:proofErr w:type="spellStart"/>
-      <w:r>
-        <w:rPr>
-          <w:rFonts w:ascii="Arial" w:hAnsi="Arial" w:cs="Arial"/>
-          <w:sz w:val="24"/>
-          <w:szCs w:val="24"/>
-        </w:rPr>
-        <w:t>PanturrilhaEsquerda</w:t>
-      </w:r>
-      <w:proofErr w:type="spellEnd"/>
-      <w:r>
-        <w:rPr>
-          <w:rFonts w:ascii="Arial" w:hAnsi="Arial" w:cs="Arial"/>
-          <w:sz w:val="24"/>
-          <w:szCs w:val="24"/>
-        </w:rPr>
-        <w:t xml:space="preserve">, </w:t>
-      </w:r>
-      <w:proofErr w:type="spellStart"/>
-      <w:r>
-        <w:rPr>
-          <w:rFonts w:ascii="Arial" w:hAnsi="Arial" w:cs="Arial"/>
-          <w:sz w:val="24"/>
-          <w:szCs w:val="24"/>
-        </w:rPr>
-        <w:t>PanturrilhaDireita</w:t>
-      </w:r>
-      <w:proofErr w:type="spellEnd"/>
-      <w:r>
-        <w:rPr>
-          <w:rFonts w:ascii="Arial" w:hAnsi="Arial" w:cs="Arial"/>
-          <w:sz w:val="24"/>
-          <w:szCs w:val="24"/>
-        </w:rPr>
-        <w:t xml:space="preserve">, </w:t>
-      </w:r>
-      <w:r>
-        <w:rPr>
-          <w:rFonts w:ascii="Arial" w:hAnsi="Arial" w:cs="Arial"/>
-          <w:color w:val="00B050"/>
-          <w:sz w:val="24"/>
-          <w:szCs w:val="24"/>
-          <w:u w:val="single"/>
-        </w:rPr>
-        <w:t>Aluno</w:t>
-      </w:r>
+        <w:t>MENSALIDADE (</w:t>
+      </w:r>
+      <w:r>
+        <w:rPr>
+          <w:rFonts w:ascii="Arial" w:hAnsi="Arial" w:cs="Arial"/>
+          <w:sz w:val="24"/>
+          <w:szCs w:val="24"/>
+        </w:rPr>
+        <w:t xml:space="preserve">Valor, </w:t>
+      </w:r>
+      <w:proofErr w:type="spellStart"/>
+      <w:r>
+        <w:rPr>
+          <w:rFonts w:ascii="Arial" w:hAnsi="Arial" w:cs="Arial"/>
+          <w:sz w:val="24"/>
+          <w:szCs w:val="24"/>
+        </w:rPr>
+        <w:t>DataRecibo</w:t>
+      </w:r>
+      <w:proofErr w:type="spellEnd"/>
+      <w:r>
+        <w:rPr>
+          <w:rFonts w:ascii="Arial" w:hAnsi="Arial" w:cs="Arial"/>
+          <w:sz w:val="24"/>
+          <w:szCs w:val="24"/>
+        </w:rPr>
+        <w:t xml:space="preserve">, </w:t>
+      </w:r>
+      <w:proofErr w:type="spellStart"/>
+      <w:r>
+        <w:rPr>
+          <w:rFonts w:ascii="Arial" w:hAnsi="Arial" w:cs="Arial"/>
+          <w:sz w:val="24"/>
+          <w:szCs w:val="24"/>
+        </w:rPr>
+        <w:t>DataPagamento</w:t>
+      </w:r>
+      <w:proofErr w:type="spellEnd"/>
+      <w:r>
+        <w:rPr>
+          <w:rFonts w:ascii="Arial" w:hAnsi="Arial" w:cs="Arial"/>
+          <w:sz w:val="24"/>
+          <w:szCs w:val="24"/>
+        </w:rPr>
+        <w:t xml:space="preserve">, </w:t>
+      </w:r>
+      <w:proofErr w:type="spellStart"/>
+      <w:r>
+        <w:rPr>
+          <w:rFonts w:ascii="Arial" w:hAnsi="Arial" w:cs="Arial"/>
+          <w:sz w:val="24"/>
+          <w:szCs w:val="24"/>
+          <w:u w:val="single"/>
+        </w:rPr>
+        <w:t>CodigoAluno</w:t>
+      </w:r>
+      <w:proofErr w:type="spellEnd"/>
       <w:r>
         <w:rPr>
           <w:rFonts w:ascii="Arial" w:hAnsi="Arial" w:cs="Arial"/>
@@ -1028,44 +771,161 @@
           <w:sz w:val="24"/>
           <w:szCs w:val="24"/>
         </w:rPr>
-        <w:t xml:space="preserve">PROFESSOR (CPF, Sexo, Nome, </w:t>
-      </w:r>
-      <w:proofErr w:type="spellStart"/>
-      <w:r>
-        <w:rPr>
-          <w:rFonts w:ascii="Arial" w:hAnsi="Arial" w:cs="Arial"/>
-          <w:sz w:val="24"/>
-          <w:szCs w:val="24"/>
-          <w:u w:val="single"/>
-        </w:rPr>
-        <w:t>Codigo</w:t>
-      </w:r>
-      <w:proofErr w:type="spellEnd"/>
-      <w:r>
-        <w:rPr>
-          <w:rFonts w:ascii="Arial" w:hAnsi="Arial" w:cs="Arial"/>
-          <w:sz w:val="24"/>
-          <w:szCs w:val="24"/>
-        </w:rPr>
-        <w:t xml:space="preserve">, </w:t>
-      </w:r>
-      <w:proofErr w:type="spellStart"/>
-      <w:r>
-        <w:rPr>
-          <w:rFonts w:ascii="Arial" w:hAnsi="Arial" w:cs="Arial"/>
-          <w:sz w:val="24"/>
-          <w:szCs w:val="24"/>
-        </w:rPr>
-        <w:t>MesSalario</w:t>
-      </w:r>
-      <w:proofErr w:type="spellEnd"/>
-      <w:r>
-        <w:rPr>
-          <w:rFonts w:ascii="Arial" w:hAnsi="Arial" w:cs="Arial"/>
-          <w:sz w:val="24"/>
-          <w:szCs w:val="24"/>
-        </w:rPr>
-        <w:t>, Salario</w:t>
+        <w:t xml:space="preserve">MEDIDAS (Abdome, </w:t>
+      </w:r>
+      <w:proofErr w:type="spellStart"/>
+      <w:r>
+        <w:rPr>
+          <w:rFonts w:ascii="Arial" w:hAnsi="Arial" w:cs="Arial"/>
+          <w:sz w:val="24"/>
+          <w:szCs w:val="24"/>
+        </w:rPr>
+        <w:t>CoxaDireita</w:t>
+      </w:r>
+      <w:proofErr w:type="spellEnd"/>
+      <w:r>
+        <w:rPr>
+          <w:rFonts w:ascii="Arial" w:hAnsi="Arial" w:cs="Arial"/>
+          <w:sz w:val="24"/>
+          <w:szCs w:val="24"/>
+        </w:rPr>
+        <w:t xml:space="preserve">, </w:t>
+      </w:r>
+      <w:proofErr w:type="spellStart"/>
+      <w:r>
+        <w:rPr>
+          <w:rFonts w:ascii="Arial" w:hAnsi="Arial" w:cs="Arial"/>
+          <w:sz w:val="24"/>
+          <w:szCs w:val="24"/>
+        </w:rPr>
+        <w:t>CoxaEsquerda</w:t>
+      </w:r>
+      <w:proofErr w:type="spellEnd"/>
+      <w:r>
+        <w:rPr>
+          <w:rFonts w:ascii="Arial" w:hAnsi="Arial" w:cs="Arial"/>
+          <w:sz w:val="24"/>
+          <w:szCs w:val="24"/>
+        </w:rPr>
+        <w:t xml:space="preserve">, </w:t>
+      </w:r>
+      <w:proofErr w:type="spellStart"/>
+      <w:r>
+        <w:rPr>
+          <w:rFonts w:ascii="Arial" w:hAnsi="Arial" w:cs="Arial"/>
+          <w:sz w:val="24"/>
+          <w:szCs w:val="24"/>
+        </w:rPr>
+        <w:t>BraçoDireito</w:t>
+      </w:r>
+      <w:proofErr w:type="spellEnd"/>
+      <w:r>
+        <w:rPr>
+          <w:rFonts w:ascii="Arial" w:hAnsi="Arial" w:cs="Arial"/>
+          <w:sz w:val="24"/>
+          <w:szCs w:val="24"/>
+        </w:rPr>
+        <w:t xml:space="preserve">, </w:t>
+      </w:r>
+      <w:proofErr w:type="spellStart"/>
+      <w:r>
+        <w:rPr>
+          <w:rFonts w:ascii="Arial" w:hAnsi="Arial" w:cs="Arial"/>
+          <w:sz w:val="24"/>
+          <w:szCs w:val="24"/>
+        </w:rPr>
+        <w:t>BraçoEsquerdo</w:t>
+      </w:r>
+      <w:proofErr w:type="spellEnd"/>
+      <w:r>
+        <w:rPr>
+          <w:rFonts w:ascii="Arial" w:hAnsi="Arial" w:cs="Arial"/>
+          <w:sz w:val="24"/>
+          <w:szCs w:val="24"/>
+        </w:rPr>
+        <w:t xml:space="preserve">, Peitoral, </w:t>
+      </w:r>
+      <w:proofErr w:type="spellStart"/>
+      <w:r>
+        <w:rPr>
+          <w:rFonts w:ascii="Arial" w:hAnsi="Arial" w:cs="Arial"/>
+          <w:sz w:val="24"/>
+          <w:szCs w:val="24"/>
+        </w:rPr>
+        <w:t>AnteBraçoDireito</w:t>
+      </w:r>
+      <w:proofErr w:type="spellEnd"/>
+      <w:r>
+        <w:rPr>
+          <w:rFonts w:ascii="Arial" w:hAnsi="Arial" w:cs="Arial"/>
+          <w:sz w:val="24"/>
+          <w:szCs w:val="24"/>
+        </w:rPr>
+        <w:t xml:space="preserve">, </w:t>
+      </w:r>
+      <w:proofErr w:type="spellStart"/>
+      <w:r>
+        <w:rPr>
+          <w:rFonts w:ascii="Arial" w:hAnsi="Arial" w:cs="Arial"/>
+          <w:sz w:val="24"/>
+          <w:szCs w:val="24"/>
+        </w:rPr>
+        <w:t>AnteBraçoEsquerdo</w:t>
+      </w:r>
+      <w:proofErr w:type="spellEnd"/>
+      <w:r>
+        <w:rPr>
+          <w:rFonts w:ascii="Arial" w:hAnsi="Arial" w:cs="Arial"/>
+          <w:sz w:val="24"/>
+          <w:szCs w:val="24"/>
+        </w:rPr>
+        <w:t xml:space="preserve">, Deltoides, </w:t>
+      </w:r>
+      <w:proofErr w:type="spellStart"/>
+      <w:r>
+        <w:rPr>
+          <w:rFonts w:ascii="Arial" w:hAnsi="Arial" w:cs="Arial"/>
+          <w:sz w:val="24"/>
+          <w:szCs w:val="24"/>
+        </w:rPr>
+        <w:t>PanturrilhaEsquerda</w:t>
+      </w:r>
+      <w:proofErr w:type="spellEnd"/>
+      <w:r>
+        <w:rPr>
+          <w:rFonts w:ascii="Arial" w:hAnsi="Arial" w:cs="Arial"/>
+          <w:sz w:val="24"/>
+          <w:szCs w:val="24"/>
+        </w:rPr>
+        <w:t xml:space="preserve">, </w:t>
+      </w:r>
+      <w:proofErr w:type="spellStart"/>
+      <w:r>
+        <w:rPr>
+          <w:rFonts w:ascii="Arial" w:hAnsi="Arial" w:cs="Arial"/>
+          <w:sz w:val="24"/>
+          <w:szCs w:val="24"/>
+        </w:rPr>
+        <w:t>PanturrilhaDireita</w:t>
+      </w:r>
+      <w:proofErr w:type="spellEnd"/>
+      <w:r>
+        <w:rPr>
+          <w:rFonts w:ascii="Arial" w:hAnsi="Arial" w:cs="Arial"/>
+          <w:sz w:val="24"/>
+          <w:szCs w:val="24"/>
+        </w:rPr>
+        <w:t xml:space="preserve">, </w:t>
+      </w:r>
+      <w:r>
+        <w:rPr>
+          <w:rFonts w:ascii="Arial" w:hAnsi="Arial" w:cs="Arial"/>
+          <w:color w:val="00B050"/>
+          <w:sz w:val="24"/>
+          <w:szCs w:val="24"/>
+          <w:u w:val="single"/>
+        </w:rPr>
+        <w:t>Aluno</w:t>
       </w:r>
       <w:r>
         <w:rPr>
@@ -1085,97 +945,50 @@
           <w:szCs w:val="24"/>
         </w:rPr>
       </w:pPr>
-      <w:proofErr w:type="spellStart"/>
-      <w:r>
-        <w:rPr>
-          <w:rFonts w:ascii="Arial" w:hAnsi="Arial" w:cs="Arial"/>
-          <w:sz w:val="24"/>
-          <w:szCs w:val="24"/>
-        </w:rPr>
-        <w:t>PROFESSOR</w:t>
-      </w:r>
-      <w:proofErr w:type="gramStart"/>
-      <w:r>
-        <w:rPr>
-          <w:rFonts w:ascii="Arial" w:hAnsi="Arial" w:cs="Arial"/>
-          <w:sz w:val="24"/>
-          <w:szCs w:val="24"/>
-        </w:rPr>
-        <w:t>_Tira</w:t>
-      </w:r>
-      <w:proofErr w:type="gramEnd"/>
-      <w:r>
-        <w:rPr>
-          <w:rFonts w:ascii="Arial" w:hAnsi="Arial" w:cs="Arial"/>
-          <w:sz w:val="24"/>
-          <w:szCs w:val="24"/>
-        </w:rPr>
-        <w:t>_MEDIDAS_ALUNO</w:t>
-      </w:r>
-      <w:proofErr w:type="spellEnd"/>
-      <w:r>
-        <w:rPr>
-          <w:rFonts w:ascii="Arial" w:hAnsi="Arial" w:cs="Arial"/>
-          <w:sz w:val="24"/>
-          <w:szCs w:val="24"/>
-        </w:rPr>
-        <w:t xml:space="preserve"> (</w:t>
-      </w:r>
-      <w:proofErr w:type="spellStart"/>
-      <w:r>
-        <w:rPr>
-          <w:rFonts w:ascii="Arial" w:hAnsi="Arial" w:cs="Arial"/>
-          <w:sz w:val="24"/>
-          <w:szCs w:val="24"/>
-          <w:u w:val="single"/>
-        </w:rPr>
-        <w:t>CodigoAluno</w:t>
-      </w:r>
-      <w:proofErr w:type="spellEnd"/>
-      <w:r>
-        <w:rPr>
-          <w:rFonts w:ascii="Arial" w:hAnsi="Arial" w:cs="Arial"/>
-          <w:sz w:val="24"/>
-          <w:szCs w:val="24"/>
-        </w:rPr>
-        <w:t xml:space="preserve">, </w:t>
-      </w:r>
-      <w:proofErr w:type="spellStart"/>
-      <w:r>
-        <w:rPr>
-          <w:rFonts w:ascii="Arial" w:hAnsi="Arial" w:cs="Arial"/>
-          <w:sz w:val="24"/>
-          <w:szCs w:val="24"/>
-          <w:u w:val="single"/>
-        </w:rPr>
-        <w:t>CodigoProfessor</w:t>
-      </w:r>
-      <w:proofErr w:type="spellEnd"/>
-      <w:r>
-        <w:rPr>
-          <w:rFonts w:ascii="Arial" w:hAnsi="Arial" w:cs="Arial"/>
-          <w:sz w:val="24"/>
-          <w:szCs w:val="24"/>
-        </w:rPr>
-        <w:t xml:space="preserve">, </w:t>
-      </w:r>
-      <w:r>
-        <w:rPr>
-          <w:rFonts w:ascii="Arial" w:hAnsi="Arial" w:cs="Arial"/>
-          <w:color w:val="00B050"/>
-          <w:sz w:val="24"/>
-          <w:szCs w:val="24"/>
-          <w:u w:val="single"/>
-        </w:rPr>
-        <w:t>Aluno</w:t>
-      </w:r>
-      <w:r>
-        <w:rPr>
-          <w:rFonts w:ascii="Arial" w:hAnsi="Arial" w:cs="Arial"/>
-          <w:sz w:val="24"/>
-          <w:szCs w:val="24"/>
-        </w:rPr>
-        <w:t>, Mês</w:t>
+      <w:r>
+        <w:rPr>
+          <w:rFonts w:ascii="Arial" w:hAnsi="Arial" w:cs="Arial"/>
+          <w:sz w:val="24"/>
+          <w:szCs w:val="24"/>
+        </w:rPr>
+        <w:t xml:space="preserve">PROFESSOR (CPF, Sexo, Nome, </w:t>
+      </w:r>
+      <w:proofErr w:type="spellStart"/>
+      <w:r>
+        <w:rPr>
+          <w:rFonts w:ascii="Arial" w:hAnsi="Arial" w:cs="Arial"/>
+          <w:sz w:val="24"/>
+          <w:szCs w:val="24"/>
+          <w:u w:val="single"/>
+        </w:rPr>
+        <w:t>Codigo</w:t>
+      </w:r>
+      <w:proofErr w:type="spellEnd"/>
+      <w:r>
+        <w:rPr>
+          <w:rFonts w:ascii="Arial" w:hAnsi="Arial" w:cs="Arial"/>
+          <w:sz w:val="24"/>
+          <w:szCs w:val="24"/>
+        </w:rPr>
+        <w:t xml:space="preserve">, </w:t>
+      </w:r>
+      <w:proofErr w:type="spellStart"/>
+      <w:r>
+        <w:rPr>
+          <w:rFonts w:ascii="Arial" w:hAnsi="Arial" w:cs="Arial"/>
+          <w:sz w:val="24"/>
+          <w:szCs w:val="24"/>
+        </w:rPr>
+        <w:t>MesSalario</w:t>
+      </w:r>
+      <w:proofErr w:type="spellEnd"/>
+      <w:r>
+        <w:rPr>
+          <w:rFonts w:ascii="Arial" w:hAnsi="Arial" w:cs="Arial"/>
+          <w:sz w:val="24"/>
+          <w:szCs w:val="24"/>
+        </w:rPr>
+        <w:t>, Salario</w:t>
       </w:r>
       <w:r>
         <w:rPr>
@@ -1195,115 +1008,98 @@
           <w:szCs w:val="24"/>
         </w:rPr>
       </w:pPr>
-      <w:r>
-        <w:rPr>
-          <w:rFonts w:ascii="Arial" w:hAnsi="Arial" w:cs="Arial"/>
-          <w:sz w:val="24"/>
-          <w:szCs w:val="24"/>
-        </w:rPr>
-        <w:t>TREINO (</w:t>
-      </w:r>
-      <w:proofErr w:type="spellStart"/>
-      <w:r>
-        <w:rPr>
-          <w:rFonts w:ascii="Arial" w:hAnsi="Arial" w:cs="Arial"/>
-          <w:sz w:val="24"/>
-          <w:szCs w:val="24"/>
-          <w:u w:val="single"/>
-        </w:rPr>
-        <w:t>Codigo</w:t>
-      </w:r>
-      <w:proofErr w:type="spellEnd"/>
-      <w:r>
-        <w:rPr>
-          <w:rFonts w:ascii="Arial" w:hAnsi="Arial" w:cs="Arial"/>
-          <w:sz w:val="24"/>
-          <w:szCs w:val="24"/>
-        </w:rPr>
-        <w:t xml:space="preserve">, Tipo, </w:t>
-      </w:r>
-      <w:proofErr w:type="spellStart"/>
-      <w:r>
-        <w:rPr>
-          <w:rFonts w:ascii="Arial" w:hAnsi="Arial" w:cs="Arial"/>
-          <w:sz w:val="24"/>
-          <w:szCs w:val="24"/>
-        </w:rPr>
-        <w:t>DescansoEntreSeries</w:t>
-      </w:r>
-      <w:proofErr w:type="spellEnd"/>
-      <w:r>
-        <w:rPr>
-          <w:rFonts w:ascii="Arial" w:hAnsi="Arial" w:cs="Arial"/>
-          <w:sz w:val="24"/>
-          <w:szCs w:val="24"/>
-        </w:rPr>
-        <w:t xml:space="preserve">, </w:t>
-      </w:r>
-      <w:proofErr w:type="spellStart"/>
-      <w:r>
-        <w:rPr>
-          <w:rFonts w:ascii="Arial" w:hAnsi="Arial" w:cs="Arial"/>
-          <w:sz w:val="24"/>
-          <w:szCs w:val="24"/>
-        </w:rPr>
-        <w:t>UsoDeCarga</w:t>
-      </w:r>
-      <w:proofErr w:type="spellEnd"/>
-      <w:r>
-        <w:rPr>
-          <w:rFonts w:ascii="Arial" w:hAnsi="Arial" w:cs="Arial"/>
-          <w:sz w:val="24"/>
-          <w:szCs w:val="24"/>
-        </w:rPr>
-        <w:t xml:space="preserve">, </w:t>
-      </w:r>
-      <w:proofErr w:type="spellStart"/>
-      <w:r>
-        <w:rPr>
-          <w:rFonts w:ascii="Arial" w:hAnsi="Arial" w:cs="Arial"/>
-          <w:sz w:val="24"/>
-          <w:szCs w:val="24"/>
-        </w:rPr>
-        <w:t>DescansoEntreRepetiçoes</w:t>
-      </w:r>
-      <w:proofErr w:type="spellEnd"/>
-      <w:r>
-        <w:rPr>
-          <w:rFonts w:ascii="Arial" w:hAnsi="Arial" w:cs="Arial"/>
-          <w:sz w:val="24"/>
-          <w:szCs w:val="24"/>
-        </w:rPr>
-        <w:t xml:space="preserve">, </w:t>
-      </w:r>
-      <w:proofErr w:type="spellStart"/>
-      <w:r>
-        <w:rPr>
-          <w:rFonts w:ascii="Arial" w:hAnsi="Arial" w:cs="Arial"/>
-          <w:sz w:val="24"/>
-          <w:szCs w:val="24"/>
-        </w:rPr>
-        <w:t>DescansoEntreCiclo</w:t>
-      </w:r>
-      <w:proofErr w:type="spellEnd"/>
-      <w:r>
-        <w:rPr>
-          <w:rFonts w:ascii="Arial" w:hAnsi="Arial" w:cs="Arial"/>
-          <w:sz w:val="24"/>
-          <w:szCs w:val="24"/>
-        </w:rPr>
-        <w:t xml:space="preserve">, </w:t>
-      </w:r>
-      <w:proofErr w:type="spellStart"/>
-      <w:r>
-        <w:rPr>
-          <w:rFonts w:ascii="Arial" w:hAnsi="Arial" w:cs="Arial"/>
-          <w:sz w:val="24"/>
-          <w:szCs w:val="24"/>
-        </w:rPr>
-        <w:t>Descriçao</w:t>
-      </w:r>
-      <w:proofErr w:type="spellEnd"/>
+      <w:proofErr w:type="spellStart"/>
+      <w:r>
+        <w:rPr>
+          <w:rFonts w:ascii="Arial" w:hAnsi="Arial" w:cs="Arial"/>
+          <w:sz w:val="24"/>
+          <w:szCs w:val="24"/>
+        </w:rPr>
+        <w:t>PROFESSOR</w:t>
+      </w:r>
+      <w:proofErr w:type="gramStart"/>
+      <w:r>
+        <w:rPr>
+          <w:rFonts w:ascii="Arial" w:hAnsi="Arial" w:cs="Arial"/>
+          <w:sz w:val="24"/>
+          <w:szCs w:val="24"/>
+        </w:rPr>
+        <w:t>_Tira</w:t>
+      </w:r>
+      <w:proofErr w:type="gramEnd"/>
+      <w:r>
+        <w:rPr>
+          <w:rFonts w:ascii="Arial" w:hAnsi="Arial" w:cs="Arial"/>
+          <w:sz w:val="24"/>
+          <w:szCs w:val="24"/>
+        </w:rPr>
+        <w:t>_MEDIDAS_ALUNO</w:t>
+      </w:r>
+      <w:proofErr w:type="spellEnd"/>
+      <w:r>
+        <w:rPr>
+          <w:rFonts w:ascii="Arial" w:hAnsi="Arial" w:cs="Arial"/>
+          <w:sz w:val="24"/>
+          <w:szCs w:val="24"/>
+        </w:rPr>
+        <w:t xml:space="preserve"> (</w:t>
+      </w:r>
+      <w:proofErr w:type="spellStart"/>
+      <w:r>
+        <w:rPr>
+          <w:rFonts w:ascii="Arial" w:hAnsi="Arial" w:cs="Arial"/>
+          <w:sz w:val="24"/>
+          <w:szCs w:val="24"/>
+          <w:u w:val="single"/>
+        </w:rPr>
+        <w:t>CodigoAluno</w:t>
+      </w:r>
+      <w:proofErr w:type="spellEnd"/>
+      <w:r>
+        <w:rPr>
+          <w:rFonts w:ascii="Arial" w:hAnsi="Arial" w:cs="Arial"/>
+          <w:sz w:val="24"/>
+          <w:szCs w:val="24"/>
+        </w:rPr>
+        <w:t xml:space="preserve">, </w:t>
+      </w:r>
+      <w:proofErr w:type="spellStart"/>
+      <w:r>
+        <w:rPr>
+          <w:rFonts w:ascii="Arial" w:hAnsi="Arial" w:cs="Arial"/>
+          <w:sz w:val="24"/>
+          <w:szCs w:val="24"/>
+          <w:u w:val="single"/>
+        </w:rPr>
+        <w:t>CodigoProfessor</w:t>
+      </w:r>
+      <w:proofErr w:type="spellEnd"/>
+      <w:r>
+        <w:rPr>
+          <w:rFonts w:ascii="Arial" w:hAnsi="Arial" w:cs="Arial"/>
+          <w:sz w:val="24"/>
+          <w:szCs w:val="24"/>
+        </w:rPr>
+        <w:t xml:space="preserve">, </w:t>
+      </w:r>
+      <w:r>
+        <w:rPr>
+          <w:rFonts w:ascii="Arial" w:hAnsi="Arial" w:cs="Arial"/>
+          <w:color w:val="00B050"/>
+          <w:sz w:val="24"/>
+          <w:szCs w:val="24"/>
+          <w:u w:val="single"/>
+        </w:rPr>
+        <w:t>Aluno</w:t>
+      </w:r>
+      <w:r>
+        <w:rPr>
+          <w:rFonts w:ascii="Arial" w:hAnsi="Arial" w:cs="Arial"/>
+          <w:sz w:val="24"/>
+          <w:szCs w:val="24"/>
+        </w:rPr>
+        <w:t>, Mês</w:t>
+      </w:r>
       <w:r>
         <w:rPr>
           <w:rFonts w:ascii="Arial" w:hAnsi="Arial" w:cs="Arial"/>
@@ -1328,72 +1124,107 @@
           <w:sz w:val="24"/>
           <w:szCs w:val="24"/>
         </w:rPr>
-        <w:t>ALUNO_TREINO (</w:t>
-      </w:r>
-      <w:proofErr w:type="spellStart"/>
-      <w:r>
-        <w:rPr>
-          <w:rFonts w:ascii="Arial" w:hAnsi="Arial" w:cs="Arial"/>
-          <w:sz w:val="24"/>
-          <w:szCs w:val="24"/>
-          <w:u w:val="single"/>
-        </w:rPr>
-        <w:t>CodigoAluno</w:t>
-      </w:r>
-      <w:proofErr w:type="spellEnd"/>
-      <w:r>
-        <w:rPr>
-          <w:rFonts w:ascii="Arial" w:hAnsi="Arial" w:cs="Arial"/>
-          <w:sz w:val="24"/>
-          <w:szCs w:val="24"/>
-        </w:rPr>
-        <w:t xml:space="preserve">, </w:t>
-      </w:r>
-      <w:proofErr w:type="spellStart"/>
-      <w:r>
-        <w:rPr>
-          <w:rFonts w:ascii="Arial" w:hAnsi="Arial" w:cs="Arial"/>
-          <w:sz w:val="24"/>
-          <w:szCs w:val="24"/>
-          <w:u w:val="single"/>
-        </w:rPr>
-        <w:t>CodigoTreino</w:t>
-      </w:r>
-      <w:proofErr w:type="spellEnd"/>
-      <w:r>
-        <w:rPr>
-          <w:rFonts w:ascii="Arial" w:hAnsi="Arial" w:cs="Arial"/>
-          <w:sz w:val="24"/>
-          <w:szCs w:val="24"/>
-        </w:rPr>
-        <w:t xml:space="preserve">, </w:t>
-      </w:r>
-      <w:proofErr w:type="spellStart"/>
-      <w:r>
-        <w:rPr>
-          <w:rFonts w:ascii="Arial" w:hAnsi="Arial" w:cs="Arial"/>
-          <w:sz w:val="24"/>
-          <w:szCs w:val="24"/>
-        </w:rPr>
-        <w:t>Duraçao</w:t>
-      </w:r>
-      <w:proofErr w:type="spellEnd"/>
-      <w:r>
-        <w:rPr>
-          <w:rFonts w:ascii="Arial" w:hAnsi="Arial" w:cs="Arial"/>
-          <w:sz w:val="24"/>
-          <w:szCs w:val="24"/>
-        </w:rPr>
-        <w:t xml:space="preserve">, </w:t>
-      </w:r>
-      <w:proofErr w:type="spellStart"/>
-      <w:r>
-        <w:rPr>
-          <w:rFonts w:ascii="Arial" w:hAnsi="Arial" w:cs="Arial"/>
-          <w:sz w:val="24"/>
-          <w:szCs w:val="24"/>
-        </w:rPr>
-        <w:t>DataInicio</w:t>
+        <w:t>TREINO (</w:t>
+      </w:r>
+      <w:proofErr w:type="spellStart"/>
+      <w:r>
+        <w:rPr>
+          <w:rFonts w:ascii="Arial" w:hAnsi="Arial" w:cs="Arial"/>
+          <w:sz w:val="24"/>
+          <w:szCs w:val="24"/>
+          <w:u w:val="single"/>
+        </w:rPr>
+        <w:t>Codigo</w:t>
+      </w:r>
+      <w:proofErr w:type="spellEnd"/>
+      <w:r>
+        <w:rPr>
+          <w:rFonts w:ascii="Arial" w:hAnsi="Arial" w:cs="Arial"/>
+          <w:sz w:val="24"/>
+          <w:szCs w:val="24"/>
+        </w:rPr>
+        <w:t xml:space="preserve">, Tipo, </w:t>
+      </w:r>
+      <w:proofErr w:type="spellStart"/>
+      <w:r>
+        <w:rPr>
+          <w:rFonts w:ascii="Arial" w:hAnsi="Arial" w:cs="Arial"/>
+          <w:sz w:val="24"/>
+          <w:szCs w:val="24"/>
+        </w:rPr>
+        <w:t>DescansoEntreSeries</w:t>
+      </w:r>
+      <w:proofErr w:type="spellEnd"/>
+      <w:r>
+        <w:rPr>
+          <w:rFonts w:ascii="Arial" w:hAnsi="Arial" w:cs="Arial"/>
+          <w:sz w:val="24"/>
+          <w:szCs w:val="24"/>
+        </w:rPr>
+        <w:t xml:space="preserve">, </w:t>
+      </w:r>
+      <w:proofErr w:type="spellStart"/>
+      <w:r>
+        <w:rPr>
+          <w:rFonts w:ascii="Arial" w:hAnsi="Arial" w:cs="Arial"/>
+          <w:sz w:val="24"/>
+          <w:szCs w:val="24"/>
+        </w:rPr>
+        <w:t>UsoDeCarga</w:t>
+      </w:r>
+      <w:proofErr w:type="spellEnd"/>
+      <w:r>
+        <w:rPr>
+          <w:rFonts w:ascii="Arial" w:hAnsi="Arial" w:cs="Arial"/>
+          <w:sz w:val="24"/>
+          <w:szCs w:val="24"/>
+        </w:rPr>
+        <w:t xml:space="preserve">, </w:t>
+      </w:r>
+      <w:proofErr w:type="spellStart"/>
+      <w:r>
+        <w:rPr>
+          <w:rFonts w:ascii="Arial" w:hAnsi="Arial" w:cs="Arial"/>
+          <w:sz w:val="24"/>
+          <w:szCs w:val="24"/>
+        </w:rPr>
+        <w:t>DescansoEntreRepetiçoes</w:t>
+      </w:r>
+      <w:proofErr w:type="spellEnd"/>
+      <w:r>
+        <w:rPr>
+          <w:rFonts w:ascii="Arial" w:hAnsi="Arial" w:cs="Arial"/>
+          <w:sz w:val="24"/>
+          <w:szCs w:val="24"/>
+        </w:rPr>
+        <w:t xml:space="preserve">, </w:t>
+      </w:r>
+      <w:proofErr w:type="spellStart"/>
+      <w:r>
+        <w:rPr>
+          <w:rFonts w:ascii="Arial" w:hAnsi="Arial" w:cs="Arial"/>
+          <w:sz w:val="24"/>
+          <w:szCs w:val="24"/>
+        </w:rPr>
+        <w:t>DescansoEntreCiclo</w:t>
+      </w:r>
+      <w:proofErr w:type="spellEnd"/>
+      <w:r>
+        <w:rPr>
+          <w:rFonts w:ascii="Arial" w:hAnsi="Arial" w:cs="Arial"/>
+          <w:sz w:val="24"/>
+          <w:szCs w:val="24"/>
+        </w:rPr>
+        <w:t xml:space="preserve">, </w:t>
+      </w:r>
+      <w:proofErr w:type="spellStart"/>
+      <w:r>
+        <w:rPr>
+          <w:rFonts w:ascii="Arial" w:hAnsi="Arial" w:cs="Arial"/>
+          <w:sz w:val="24"/>
+          <w:szCs w:val="24"/>
+        </w:rPr>
+        <w:t>Descriçao</w:t>
       </w:r>
       <w:proofErr w:type="spellEnd"/>
       <w:r>
@@ -1420,46 +1251,74 @@
           <w:sz w:val="24"/>
           <w:szCs w:val="24"/>
         </w:rPr>
-        <w:t>EXERCICIO (</w:t>
-      </w:r>
-      <w:proofErr w:type="spellStart"/>
-      <w:r>
-        <w:rPr>
-          <w:rFonts w:ascii="Arial" w:hAnsi="Arial" w:cs="Arial"/>
-          <w:color w:val="00B050"/>
-          <w:sz w:val="24"/>
-          <w:szCs w:val="24"/>
-          <w:u w:val="single"/>
-        </w:rPr>
-        <w:t>Codigo</w:t>
-      </w:r>
-      <w:proofErr w:type="spellEnd"/>
-      <w:r>
-        <w:rPr>
-          <w:rFonts w:ascii="Arial" w:hAnsi="Arial" w:cs="Arial"/>
-          <w:sz w:val="24"/>
-          <w:szCs w:val="24"/>
-        </w:rPr>
-        <w:t xml:space="preserve">, Tipo, Series, </w:t>
-      </w:r>
-      <w:proofErr w:type="spellStart"/>
-      <w:r>
-        <w:rPr>
-          <w:rFonts w:ascii="Arial" w:hAnsi="Arial" w:cs="Arial"/>
-          <w:sz w:val="24"/>
-          <w:szCs w:val="24"/>
-        </w:rPr>
-        <w:t>Repetiçoes</w:t>
-      </w:r>
-      <w:proofErr w:type="spellEnd"/>
-      <w:r>
-        <w:rPr>
-          <w:rFonts w:ascii="Arial" w:hAnsi="Arial" w:cs="Arial"/>
-          <w:sz w:val="24"/>
-          <w:szCs w:val="24"/>
-        </w:rPr>
-        <w:t>, Nome, Musculo, Drop Set</w:t>
-      </w:r>
+        <w:t>ALUNO_TREINO (</w:t>
+      </w:r>
+      <w:proofErr w:type="spellStart"/>
+      <w:r>
+        <w:rPr>
+          <w:rFonts w:ascii="Arial" w:hAnsi="Arial" w:cs="Arial"/>
+          <w:sz w:val="24"/>
+          <w:szCs w:val="24"/>
+          <w:u w:val="single"/>
+        </w:rPr>
+        <w:t>CodigoAluno</w:t>
+      </w:r>
+      <w:proofErr w:type="spellEnd"/>
+      <w:r>
+        <w:rPr>
+          <w:rFonts w:ascii="Arial" w:hAnsi="Arial" w:cs="Arial"/>
+          <w:sz w:val="24"/>
+          <w:szCs w:val="24"/>
+        </w:rPr>
+        <w:t xml:space="preserve">, </w:t>
+      </w:r>
+      <w:proofErr w:type="spellStart"/>
+      <w:r>
+        <w:rPr>
+          <w:rFonts w:ascii="Arial" w:hAnsi="Arial" w:cs="Arial"/>
+          <w:sz w:val="24"/>
+          <w:szCs w:val="24"/>
+          <w:u w:val="single"/>
+        </w:rPr>
+        <w:t>CodigoTreino</w:t>
+      </w:r>
+      <w:proofErr w:type="spellEnd"/>
+      <w:r>
+        <w:rPr>
+          <w:rFonts w:ascii="Arial" w:hAnsi="Arial" w:cs="Arial"/>
+          <w:sz w:val="24"/>
+          <w:szCs w:val="24"/>
+        </w:rPr>
+        <w:t xml:space="preserve">, </w:t>
+      </w:r>
+      <w:proofErr w:type="spellStart"/>
+      <w:r>
+        <w:rPr>
+          <w:rFonts w:ascii="Arial" w:hAnsi="Arial" w:cs="Arial"/>
+          <w:sz w:val="24"/>
+          <w:szCs w:val="24"/>
+        </w:rPr>
+        <w:t>Duraçao</w:t>
+      </w:r>
+      <w:proofErr w:type="spellEnd"/>
+      <w:r>
+        <w:rPr>
+          <w:rFonts w:ascii="Arial" w:hAnsi="Arial" w:cs="Arial"/>
+          <w:sz w:val="24"/>
+          <w:szCs w:val="24"/>
+        </w:rPr>
+        <w:t xml:space="preserve">, </w:t>
+      </w:r>
+      <w:proofErr w:type="spellStart"/>
+      <w:r>
+        <w:rPr>
+          <w:rFonts w:ascii="Arial" w:hAnsi="Arial" w:cs="Arial"/>
+          <w:sz w:val="24"/>
+          <w:szCs w:val="24"/>
+        </w:rPr>
+        <w:t>DataInicio</w:t>
+      </w:r>
+      <w:proofErr w:type="spellEnd"/>
       <w:r>
         <w:rPr>
           <w:rFonts w:ascii="Arial" w:hAnsi="Arial" w:cs="Arial"/>
@@ -1478,61 +1337,13 @@
           <w:szCs w:val="24"/>
         </w:rPr>
       </w:pPr>
-      <w:proofErr w:type="spellStart"/>
-      <w:r>
-        <w:rPr>
-          <w:rFonts w:ascii="Arial" w:hAnsi="Arial" w:cs="Arial"/>
-          <w:sz w:val="24"/>
-          <w:szCs w:val="24"/>
-        </w:rPr>
-        <w:t>PROFESSOR_MontaESupervisiona_TREINO_EXERCICIO</w:t>
-      </w:r>
-      <w:proofErr w:type="spellEnd"/>
-      <w:r>
-        <w:rPr>
-          <w:rFonts w:ascii="Arial" w:hAnsi="Arial" w:cs="Arial"/>
-          <w:sz w:val="24"/>
-          <w:szCs w:val="24"/>
-        </w:rPr>
-        <w:t xml:space="preserve"> (</w:t>
-      </w:r>
-      <w:proofErr w:type="spellStart"/>
-      <w:r>
-        <w:rPr>
-          <w:rFonts w:ascii="Arial" w:hAnsi="Arial" w:cs="Arial"/>
-          <w:sz w:val="24"/>
-          <w:szCs w:val="24"/>
-          <w:u w:val="single"/>
-        </w:rPr>
-        <w:t>CodigoProfessor</w:t>
-      </w:r>
-      <w:proofErr w:type="spellEnd"/>
-      <w:r>
-        <w:rPr>
-          <w:rFonts w:ascii="Arial" w:hAnsi="Arial" w:cs="Arial"/>
-          <w:sz w:val="24"/>
-          <w:szCs w:val="24"/>
-        </w:rPr>
-        <w:t xml:space="preserve">, </w:t>
-      </w:r>
-      <w:proofErr w:type="spellStart"/>
-      <w:r>
-        <w:rPr>
-          <w:rFonts w:ascii="Arial" w:hAnsi="Arial" w:cs="Arial"/>
-          <w:sz w:val="24"/>
-          <w:szCs w:val="24"/>
-          <w:u w:val="single"/>
-        </w:rPr>
-        <w:t>CodigoTreino</w:t>
-      </w:r>
-      <w:proofErr w:type="spellEnd"/>
-      <w:r>
-        <w:rPr>
-          <w:rFonts w:ascii="Arial" w:hAnsi="Arial" w:cs="Arial"/>
-          <w:sz w:val="24"/>
-          <w:szCs w:val="24"/>
-        </w:rPr>
-        <w:t xml:space="preserve">, </w:t>
+      <w:r>
+        <w:rPr>
+          <w:rFonts w:ascii="Arial" w:hAnsi="Arial" w:cs="Arial"/>
+          <w:sz w:val="24"/>
+          <w:szCs w:val="24"/>
+        </w:rPr>
+        <w:t>EXERCICIO (</w:t>
       </w:r>
       <w:proofErr w:type="spellStart"/>
       <w:r>
@@ -1543,9 +1354,35 @@
           <w:szCs w:val="24"/>
           <w:u w:val="single"/>
         </w:rPr>
-        <w:t>CodigoExercicio</w:t>
-      </w:r>
-      <w:proofErr w:type="spellEnd"/>
+        <w:t>Codigo</w:t>
+      </w:r>
+      <w:proofErr w:type="spellEnd"/>
+      <w:r>
+        <w:rPr>
+          <w:rFonts w:ascii="Arial" w:hAnsi="Arial" w:cs="Arial"/>
+          <w:sz w:val="24"/>
+          <w:szCs w:val="24"/>
+        </w:rPr>
+        <w:t xml:space="preserve">, Tipo, Series, </w:t>
+      </w:r>
+      <w:proofErr w:type="spellStart"/>
+      <w:r>
+        <w:rPr>
+          <w:rFonts w:ascii="Arial" w:hAnsi="Arial" w:cs="Arial"/>
+          <w:sz w:val="24"/>
+          <w:szCs w:val="24"/>
+        </w:rPr>
+        <w:t>Repetiçoes</w:t>
+      </w:r>
+      <w:proofErr w:type="spellEnd"/>
+      <w:r>
+        <w:rPr>
+          <w:rFonts w:ascii="Arial" w:hAnsi="Arial" w:cs="Arial"/>
+          <w:sz w:val="24"/>
+          <w:szCs w:val="24"/>
+        </w:rPr>
+        <w:t>, Nome, Musculo, Drop Set</w:t>
+      </w:r>
       <w:r>
         <w:rPr>
           <w:rFonts w:ascii="Arial" w:hAnsi="Arial" w:cs="Arial"/>
@@ -1553,14 +1390,6 @@
           <w:szCs w:val="24"/>
         </w:rPr>
         <w:t>);</w:t>
-      </w:r>
-      <w:r>
-        <w:rPr>
-          <w:rFonts w:ascii="Arial" w:hAnsi="Arial" w:cs="Arial"/>
-          <w:sz w:val="24"/>
-          <w:szCs w:val="24"/>
-        </w:rPr>
-        <w:t xml:space="preserve"> </w:t>
       </w:r>
     </w:p>
     <w:p>
@@ -1570,16 +1399,44 @@
           <w:rFonts w:ascii="Arial" w:hAnsi="Arial" w:cs="Arial"/>
           <w:sz w:val="24"/>
           <w:szCs w:val="24"/>
-          <w:u w:val="single"/>
         </w:rPr>
       </w:pPr>
-      <w:r>
-        <w:rPr>
-          <w:rFonts w:ascii="Arial" w:hAnsi="Arial" w:cs="Arial"/>
-          <w:sz w:val="24"/>
-          <w:szCs w:val="24"/>
-        </w:rPr>
-        <w:t>TREINO_EXERCICIO (</w:t>
+      <w:proofErr w:type="spellStart"/>
+      <w:r>
+        <w:rPr>
+          <w:rFonts w:ascii="Arial" w:hAnsi="Arial" w:cs="Arial"/>
+          <w:sz w:val="24"/>
+          <w:szCs w:val="24"/>
+        </w:rPr>
+        <w:t>PROFESSOR_MontaESupervisiona_TREINO_EXERCICIO</w:t>
+      </w:r>
+      <w:proofErr w:type="spellEnd"/>
+      <w:r>
+        <w:rPr>
+          <w:rFonts w:ascii="Arial" w:hAnsi="Arial" w:cs="Arial"/>
+          <w:sz w:val="24"/>
+          <w:szCs w:val="24"/>
+        </w:rPr>
+        <w:t xml:space="preserve"> (</w:t>
+      </w:r>
+      <w:proofErr w:type="spellStart"/>
+      <w:r>
+        <w:rPr>
+          <w:rFonts w:ascii="Arial" w:hAnsi="Arial" w:cs="Arial"/>
+          <w:sz w:val="24"/>
+          <w:szCs w:val="24"/>
+          <w:u w:val="single"/>
+        </w:rPr>
+        <w:t>CodigoProfessor</w:t>
+      </w:r>
+      <w:proofErr w:type="spellEnd"/>
+      <w:r>
+        <w:rPr>
+          <w:rFonts w:ascii="Arial" w:hAnsi="Arial" w:cs="Arial"/>
+          <w:sz w:val="24"/>
+          <w:szCs w:val="24"/>
+        </w:rPr>
+        <w:t xml:space="preserve">, </w:t>
       </w:r>
       <w:proofErr w:type="spellStart"/>
       <w:r>
@@ -1619,6 +1476,14 @@
           <w:szCs w:val="24"/>
         </w:rPr>
         <w:t>);</w:t>
+      </w:r>
+      <w:r>
+        <w:rPr>
+          <w:rFonts w:ascii="Arial" w:hAnsi="Arial" w:cs="Arial"/>
+          <w:sz w:val="24"/>
+          <w:szCs w:val="24"/>
+        </w:rPr>
+        <w:t xml:space="preserve"> </w:t>
       </w:r>
     </w:p>
     <w:p>
@@ -1628,6 +1493,7 @@
           <w:rFonts w:ascii="Arial" w:hAnsi="Arial" w:cs="Arial"/>
           <w:sz w:val="24"/>
           <w:szCs w:val="24"/>
+          <w:u w:val="single"/>
         </w:rPr>
       </w:pPr>
       <w:r>
@@ -1636,35 +1502,37 @@
           <w:sz w:val="24"/>
           <w:szCs w:val="24"/>
         </w:rPr>
-        <w:t xml:space="preserve">FUNCIONARIO (CPF, Sexo, Nome, </w:t>
-      </w:r>
-      <w:proofErr w:type="spellStart"/>
-      <w:r>
-        <w:rPr>
-          <w:rFonts w:ascii="Arial" w:hAnsi="Arial" w:cs="Arial"/>
-          <w:sz w:val="24"/>
-          <w:szCs w:val="24"/>
-          <w:u w:val="single"/>
-        </w:rPr>
-        <w:t>Codigo</w:t>
-      </w:r>
-      <w:proofErr w:type="spellEnd"/>
-      <w:r>
-        <w:rPr>
-          <w:rFonts w:ascii="Arial" w:hAnsi="Arial" w:cs="Arial"/>
-          <w:sz w:val="24"/>
-          <w:szCs w:val="24"/>
-        </w:rPr>
-        <w:t xml:space="preserve">, </w:t>
-      </w:r>
-      <w:proofErr w:type="spellStart"/>
-      <w:r>
-        <w:rPr>
-          <w:rFonts w:ascii="Arial" w:hAnsi="Arial" w:cs="Arial"/>
-          <w:sz w:val="24"/>
-          <w:szCs w:val="24"/>
-        </w:rPr>
-        <w:t>MesSalario</w:t>
+        <w:t>TREINO_EXERCICIO (</w:t>
+      </w:r>
+      <w:proofErr w:type="spellStart"/>
+      <w:r>
+        <w:rPr>
+          <w:rFonts w:ascii="Arial" w:hAnsi="Arial" w:cs="Arial"/>
+          <w:sz w:val="24"/>
+          <w:szCs w:val="24"/>
+          <w:u w:val="single"/>
+        </w:rPr>
+        <w:t>CodigoTreino</w:t>
+      </w:r>
+      <w:proofErr w:type="spellEnd"/>
+      <w:r>
+        <w:rPr>
+          <w:rFonts w:ascii="Arial" w:hAnsi="Arial" w:cs="Arial"/>
+          <w:sz w:val="24"/>
+          <w:szCs w:val="24"/>
+        </w:rPr>
+        <w:t xml:space="preserve">, </w:t>
+      </w:r>
+      <w:proofErr w:type="spellStart"/>
+      <w:r>
+        <w:rPr>
+          <w:rFonts w:ascii="Arial" w:hAnsi="Arial" w:cs="Arial"/>
+          <w:color w:val="00B050"/>
+          <w:sz w:val="24"/>
+          <w:szCs w:val="24"/>
+          <w:u w:val="single"/>
+        </w:rPr>
+        <w:t>CodigoExercicio</w:t>
       </w:r>
       <w:proofErr w:type="spellEnd"/>
       <w:r>
@@ -1691,15 +1559,7 @@
           <w:sz w:val="24"/>
           <w:szCs w:val="24"/>
         </w:rPr>
-        <w:t>GERENTE (</w:t>
-      </w:r>
-      <w:r>
-        <w:rPr>
-          <w:rFonts w:ascii="Arial" w:hAnsi="Arial" w:cs="Arial"/>
-          <w:sz w:val="24"/>
-          <w:szCs w:val="24"/>
-        </w:rPr>
-        <w:t xml:space="preserve">CPF, Sexo, Nome, </w:t>
+        <w:t xml:space="preserve">FUNCIONARIO (CPF, Sexo, Nome, </w:t>
       </w:r>
       <w:proofErr w:type="spellStart"/>
       <w:r>
@@ -1728,24 +1588,6 @@
           <w:szCs w:val="24"/>
         </w:rPr>
         <w:t>MesSalario</w:t>
-      </w:r>
-      <w:proofErr w:type="spellEnd"/>
-      <w:r>
-        <w:rPr>
-          <w:rFonts w:ascii="Arial" w:hAnsi="Arial" w:cs="Arial"/>
-          <w:sz w:val="24"/>
-          <w:szCs w:val="24"/>
-        </w:rPr>
-        <w:t xml:space="preserve">, </w:t>
-      </w:r>
-      <w:proofErr w:type="spellStart"/>
-      <w:r>
-        <w:rPr>
-          <w:rFonts w:ascii="Arial" w:hAnsi="Arial" w:cs="Arial"/>
-          <w:sz w:val="24"/>
-          <w:szCs w:val="24"/>
-        </w:rPr>
-        <w:t>LucroMensal</w:t>
       </w:r>
       <w:proofErr w:type="spellEnd"/>
       <w:r>
@@ -1772,36 +1614,53 @@
           <w:sz w:val="24"/>
           <w:szCs w:val="24"/>
         </w:rPr>
-        <w:t>DESPESA (</w:t>
-      </w:r>
-      <w:proofErr w:type="spellStart"/>
-      <w:r>
-        <w:rPr>
-          <w:rFonts w:ascii="Arial" w:hAnsi="Arial" w:cs="Arial"/>
-          <w:sz w:val="24"/>
-          <w:szCs w:val="24"/>
-        </w:rPr>
-        <w:t>Descriçao</w:t>
-      </w:r>
-      <w:proofErr w:type="spellEnd"/>
-      <w:r>
-        <w:rPr>
-          <w:rFonts w:ascii="Arial" w:hAnsi="Arial" w:cs="Arial"/>
-          <w:sz w:val="24"/>
-          <w:szCs w:val="24"/>
-        </w:rPr>
-        <w:t xml:space="preserve">, Valor, </w:t>
-      </w:r>
-      <w:proofErr w:type="spellStart"/>
-      <w:r>
-        <w:rPr>
-          <w:rFonts w:ascii="Arial" w:hAnsi="Arial" w:cs="Arial"/>
-          <w:color w:val="00B050"/>
+        <w:t xml:space="preserve">GERENTE (CPF, Sexo, Nome, </w:t>
+      </w:r>
+      <w:proofErr w:type="spellStart"/>
+      <w:r>
+        <w:rPr>
+          <w:rFonts w:ascii="Arial" w:hAnsi="Arial" w:cs="Arial"/>
           <w:sz w:val="24"/>
           <w:szCs w:val="24"/>
           <w:u w:val="single"/>
         </w:rPr>
         <w:t>Codigo</w:t>
+      </w:r>
+      <w:proofErr w:type="spellEnd"/>
+      <w:r>
+        <w:rPr>
+          <w:rFonts w:ascii="Arial" w:hAnsi="Arial" w:cs="Arial"/>
+          <w:sz w:val="24"/>
+          <w:szCs w:val="24"/>
+        </w:rPr>
+        <w:t xml:space="preserve">, </w:t>
+      </w:r>
+      <w:proofErr w:type="spellStart"/>
+      <w:r>
+        <w:rPr>
+          <w:rFonts w:ascii="Arial" w:hAnsi="Arial" w:cs="Arial"/>
+          <w:sz w:val="24"/>
+          <w:szCs w:val="24"/>
+        </w:rPr>
+        <w:t>MesSalario</w:t>
+      </w:r>
+      <w:proofErr w:type="spellEnd"/>
+      <w:r>
+        <w:rPr>
+          <w:rFonts w:ascii="Arial" w:hAnsi="Arial" w:cs="Arial"/>
+          <w:sz w:val="24"/>
+          <w:szCs w:val="24"/>
+        </w:rPr>
+        <w:t xml:space="preserve">, </w:t>
+      </w:r>
+      <w:proofErr w:type="spellStart"/>
+      <w:r>
+        <w:rPr>
+          <w:rFonts w:ascii="Arial" w:hAnsi="Arial" w:cs="Arial"/>
+          <w:sz w:val="24"/>
+          <w:szCs w:val="24"/>
+        </w:rPr>
+        <w:t>LucroMensal</w:t>
       </w:r>
       <w:proofErr w:type="spellEnd"/>
       <w:r>
@@ -1822,42 +1681,31 @@
           <w:szCs w:val="24"/>
         </w:rPr>
       </w:pPr>
-      <w:proofErr w:type="spellStart"/>
-      <w:r>
-        <w:rPr>
-          <w:rFonts w:ascii="Arial" w:hAnsi="Arial" w:cs="Arial"/>
-          <w:sz w:val="24"/>
-          <w:szCs w:val="24"/>
-        </w:rPr>
-        <w:t>Gerencia_DESPESA</w:t>
-      </w:r>
-      <w:proofErr w:type="spellEnd"/>
-      <w:r>
-        <w:rPr>
-          <w:rFonts w:ascii="Arial" w:hAnsi="Arial" w:cs="Arial"/>
-          <w:sz w:val="24"/>
-          <w:szCs w:val="24"/>
-        </w:rPr>
-        <w:t xml:space="preserve"> (</w:t>
-      </w:r>
-      <w:proofErr w:type="spellStart"/>
-      <w:r>
-        <w:rPr>
-          <w:rFonts w:ascii="Arial" w:hAnsi="Arial" w:cs="Arial"/>
-          <w:sz w:val="24"/>
-          <w:szCs w:val="24"/>
-          <w:u w:val="single"/>
-        </w:rPr>
-        <w:t>CodigoGerente</w:t>
-      </w:r>
-      <w:proofErr w:type="spellEnd"/>
-      <w:r>
-        <w:rPr>
-          <w:rFonts w:ascii="Arial" w:hAnsi="Arial" w:cs="Arial"/>
-          <w:sz w:val="24"/>
-          <w:szCs w:val="24"/>
-        </w:rPr>
-        <w:t xml:space="preserve">, </w:t>
+      <w:r>
+        <w:rPr>
+          <w:rFonts w:ascii="Arial" w:hAnsi="Arial" w:cs="Arial"/>
+          <w:sz w:val="24"/>
+          <w:szCs w:val="24"/>
+        </w:rPr>
+        <w:t>DESPESA (</w:t>
+      </w:r>
+      <w:proofErr w:type="spellStart"/>
+      <w:r>
+        <w:rPr>
+          <w:rFonts w:ascii="Arial" w:hAnsi="Arial" w:cs="Arial"/>
+          <w:sz w:val="24"/>
+          <w:szCs w:val="24"/>
+        </w:rPr>
+        <w:t>Descriçao</w:t>
+      </w:r>
+      <w:proofErr w:type="spellEnd"/>
+      <w:r>
+        <w:rPr>
+          <w:rFonts w:ascii="Arial" w:hAnsi="Arial" w:cs="Arial"/>
+          <w:sz w:val="24"/>
+          <w:szCs w:val="24"/>
+        </w:rPr>
+        <w:t xml:space="preserve">, Valor, </w:t>
       </w:r>
       <w:proofErr w:type="spellStart"/>
       <w:r>
@@ -1868,17 +1716,9 @@
           <w:szCs w:val="24"/>
           <w:u w:val="single"/>
         </w:rPr>
-        <w:t>CodigoDespesa</w:t>
-      </w:r>
-      <w:proofErr w:type="spellEnd"/>
-      <w:r>
-        <w:rPr>
-          <w:rFonts w:ascii="Arial" w:hAnsi="Arial" w:cs="Arial"/>
-          <w:sz w:val="24"/>
-          <w:szCs w:val="24"/>
-        </w:rPr>
-        <w:t>, Data</w:t>
-      </w:r>
+        <w:t>Codigo</w:t>
+      </w:r>
+      <w:proofErr w:type="spellEnd"/>
       <w:r>
         <w:rPr>
           <w:rFonts w:ascii="Arial" w:hAnsi="Arial" w:cs="Arial"/>
@@ -1904,33 +1744,7 @@
           <w:sz w:val="24"/>
           <w:szCs w:val="24"/>
         </w:rPr>
-        <w:t>GERENTE</w:t>
-      </w:r>
-      <w:proofErr w:type="gramStart"/>
-      <w:r>
-        <w:rPr>
-          <w:rFonts w:ascii="Arial" w:hAnsi="Arial" w:cs="Arial"/>
-          <w:sz w:val="24"/>
-          <w:szCs w:val="24"/>
-        </w:rPr>
-        <w:t>_Realiza</w:t>
-      </w:r>
-      <w:proofErr w:type="gramEnd"/>
-      <w:r>
-        <w:rPr>
-          <w:rFonts w:ascii="Arial" w:hAnsi="Arial" w:cs="Arial"/>
-          <w:sz w:val="24"/>
-          <w:szCs w:val="24"/>
-        </w:rPr>
-        <w:t>_COMPRA</w:t>
-      </w:r>
-      <w:r>
-        <w:rPr>
-          <w:rFonts w:ascii="Arial" w:hAnsi="Arial" w:cs="Arial"/>
-          <w:sz w:val="24"/>
-          <w:szCs w:val="24"/>
-        </w:rPr>
-        <w:t>aPRAZO</w:t>
+        <w:t>Gerencia_DESPESA</w:t>
       </w:r>
       <w:proofErr w:type="spellEnd"/>
       <w:r>
@@ -1949,26 +1763,27 @@
           <w:szCs w:val="24"/>
           <w:u w:val="single"/>
         </w:rPr>
-        <w:t>CodigoCompra</w:t>
-      </w:r>
-      <w:proofErr w:type="spellEnd"/>
-      <w:r>
-        <w:rPr>
-          <w:rFonts w:ascii="Arial" w:hAnsi="Arial" w:cs="Arial"/>
-          <w:sz w:val="24"/>
-          <w:szCs w:val="24"/>
-        </w:rPr>
-        <w:t xml:space="preserve">, </w:t>
-      </w:r>
-      <w:proofErr w:type="spellStart"/>
-      <w:r>
-        <w:rPr>
-          <w:rFonts w:ascii="Arial" w:hAnsi="Arial" w:cs="Arial"/>
-          <w:sz w:val="24"/>
-          <w:szCs w:val="24"/>
-          <w:u w:val="single"/>
-        </w:rPr>
         <w:t>CodigoGerente</w:t>
+      </w:r>
+      <w:proofErr w:type="spellEnd"/>
+      <w:r>
+        <w:rPr>
+          <w:rFonts w:ascii="Arial" w:hAnsi="Arial" w:cs="Arial"/>
+          <w:sz w:val="24"/>
+          <w:szCs w:val="24"/>
+        </w:rPr>
+        <w:t xml:space="preserve">, </w:t>
+      </w:r>
+      <w:proofErr w:type="spellStart"/>
+      <w:r>
+        <w:rPr>
+          <w:rFonts w:ascii="Arial" w:hAnsi="Arial" w:cs="Arial"/>
+          <w:color w:val="00B050"/>
+          <w:sz w:val="24"/>
+          <w:szCs w:val="24"/>
+          <w:u w:val="single"/>
+        </w:rPr>
+        <w:t>CodigoDespesa</w:t>
       </w:r>
       <w:proofErr w:type="spellEnd"/>
       <w:r>
@@ -2004,33 +1819,17 @@
           <w:sz w:val="24"/>
           <w:szCs w:val="24"/>
         </w:rPr>
-        <w:t>GERENTE</w:t>
-      </w:r>
-      <w:proofErr w:type="gramStart"/>
-      <w:r>
-        <w:rPr>
-          <w:rFonts w:ascii="Arial" w:hAnsi="Arial" w:cs="Arial"/>
-          <w:sz w:val="24"/>
-          <w:szCs w:val="24"/>
-        </w:rPr>
-        <w:t>_Realiza</w:t>
-      </w:r>
-      <w:proofErr w:type="gramEnd"/>
-      <w:r>
-        <w:rPr>
-          <w:rFonts w:ascii="Arial" w:hAnsi="Arial" w:cs="Arial"/>
-          <w:sz w:val="24"/>
-          <w:szCs w:val="24"/>
-        </w:rPr>
-        <w:t>_COMPRAa</w:t>
-      </w:r>
-      <w:r>
-        <w:rPr>
-          <w:rFonts w:ascii="Arial" w:hAnsi="Arial" w:cs="Arial"/>
-          <w:sz w:val="24"/>
-          <w:szCs w:val="24"/>
-        </w:rPr>
-        <w:t>VISTA</w:t>
+        <w:t>GERENTE_Realiz</w:t>
+      </w:r>
+      <w:bookmarkStart w:id="0" w:name="_GoBack"/>
+      <w:bookmarkEnd w:id="0"/>
+      <w:r>
+        <w:rPr>
+          <w:rFonts w:ascii="Arial" w:hAnsi="Arial" w:cs="Arial"/>
+          <w:sz w:val="24"/>
+          <w:szCs w:val="24"/>
+        </w:rPr>
+        <w:t>a_COMPRA</w:t>
       </w:r>
       <w:proofErr w:type="spellEnd"/>
       <w:r>

</xml_diff>

<commit_message>
Analise detalhadamente aí, Jozimar!
</commit_message>
<xml_diff>
--- a/2ª Etapa do Projeto - Modelo Lógico/Mapeamento Lógico.docx
+++ b/2ª Etapa do Projeto - Modelo Lógico/Mapeamento Lógico.docx
@@ -122,6 +122,7 @@
         <w:t xml:space="preserve">, </w:t>
       </w:r>
       <w:proofErr w:type="spellStart"/>
+      <w:proofErr w:type="gramStart"/>
       <w:r>
         <w:rPr>
           <w:rFonts w:ascii="Arial" w:hAnsi="Arial" w:cs="Arial"/>
@@ -131,6 +132,7 @@
         <w:t>DataAbertura</w:t>
       </w:r>
       <w:proofErr w:type="spellEnd"/>
+      <w:proofErr w:type="gramEnd"/>
       <w:r>
         <w:rPr>
           <w:rFonts w:ascii="Arial" w:hAnsi="Arial" w:cs="Arial"/>
@@ -147,6 +149,25 @@
           <w:szCs w:val="24"/>
         </w:rPr>
         <w:t>DataTrancamento</w:t>
+      </w:r>
+      <w:proofErr w:type="spellEnd"/>
+      <w:r>
+        <w:rPr>
+          <w:rFonts w:ascii="Arial" w:hAnsi="Arial" w:cs="Arial"/>
+          <w:sz w:val="24"/>
+          <w:szCs w:val="24"/>
+        </w:rPr>
+        <w:t xml:space="preserve">, </w:t>
+      </w:r>
+      <w:proofErr w:type="spellStart"/>
+      <w:r>
+        <w:rPr>
+          <w:rFonts w:ascii="Arial" w:hAnsi="Arial" w:cs="Arial"/>
+          <w:sz w:val="24"/>
+          <w:szCs w:val="24"/>
+          <w:u w:val="single"/>
+        </w:rPr>
+        <w:t>CodigoAluno</w:t>
       </w:r>
       <w:proofErr w:type="spellEnd"/>
       <w:r>
@@ -373,6 +394,33 @@
       <w:r>
         <w:rPr>
           <w:rFonts w:ascii="Arial" w:hAnsi="Arial" w:cs="Arial"/>
+          <w:color w:val="000000" w:themeColor="text1"/>
+          <w:sz w:val="24"/>
+          <w:szCs w:val="24"/>
+        </w:rPr>
+        <w:t>,</w:t>
+      </w:r>
+      <w:r>
+        <w:rPr>
+          <w:rFonts w:ascii="Arial" w:hAnsi="Arial" w:cs="Arial"/>
+          <w:sz w:val="24"/>
+          <w:szCs w:val="24"/>
+        </w:rPr>
+        <w:t xml:space="preserve"> </w:t>
+      </w:r>
+      <w:proofErr w:type="spellStart"/>
+      <w:r>
+        <w:rPr>
+          <w:rFonts w:ascii="Arial" w:hAnsi="Arial" w:cs="Arial"/>
+          <w:sz w:val="24"/>
+          <w:szCs w:val="24"/>
+        </w:rPr>
+        <w:t>CodigoAluno</w:t>
+      </w:r>
+      <w:proofErr w:type="spellEnd"/>
+      <w:r>
+        <w:rPr>
+          <w:rFonts w:ascii="Arial" w:hAnsi="Arial" w:cs="Arial"/>
           <w:sz w:val="24"/>
           <w:szCs w:val="24"/>
         </w:rPr>
@@ -505,6 +553,44 @@
           <w:sz w:val="24"/>
           <w:szCs w:val="24"/>
         </w:rPr>
+        <w:t xml:space="preserve">, </w:t>
+      </w:r>
+      <w:proofErr w:type="spellStart"/>
+      <w:r>
+        <w:rPr>
+          <w:rFonts w:ascii="Arial" w:hAnsi="Arial" w:cs="Arial"/>
+          <w:sz w:val="24"/>
+          <w:szCs w:val="24"/>
+          <w:u w:val="single"/>
+        </w:rPr>
+        <w:t>CodigoAluno</w:t>
+      </w:r>
+      <w:proofErr w:type="spellEnd"/>
+      <w:r>
+        <w:rPr>
+          <w:rFonts w:ascii="Arial" w:hAnsi="Arial" w:cs="Arial"/>
+          <w:sz w:val="24"/>
+          <w:szCs w:val="24"/>
+        </w:rPr>
+        <w:t xml:space="preserve">, </w:t>
+      </w:r>
+      <w:proofErr w:type="spellStart"/>
+      <w:r>
+        <w:rPr>
+          <w:rFonts w:ascii="Arial" w:hAnsi="Arial" w:cs="Arial"/>
+          <w:sz w:val="24"/>
+          <w:szCs w:val="24"/>
+          <w:u w:val="single"/>
+        </w:rPr>
+        <w:t>CodigoProfessor</w:t>
+      </w:r>
+      <w:proofErr w:type="spellEnd"/>
+      <w:r>
+        <w:rPr>
+          <w:rFonts w:ascii="Arial" w:hAnsi="Arial" w:cs="Arial"/>
+          <w:sz w:val="24"/>
+          <w:szCs w:val="24"/>
+        </w:rPr>
         <w:t>);</w:t>
       </w:r>
     </w:p>
@@ -671,17 +757,64 @@
           <w:sz w:val="24"/>
           <w:szCs w:val="24"/>
         </w:rPr>
-        <w:t xml:space="preserve">, Tipo, </w:t>
-      </w:r>
+        <w:t xml:space="preserve">, Tipo, Series, </w:t>
+      </w:r>
+      <w:proofErr w:type="spellStart"/>
+      <w:r>
+        <w:rPr>
+          <w:rFonts w:ascii="Arial" w:hAnsi="Arial" w:cs="Arial"/>
+          <w:sz w:val="24"/>
+          <w:szCs w:val="24"/>
+        </w:rPr>
+        <w:t>Repetiçoes</w:t>
+      </w:r>
+      <w:proofErr w:type="spellEnd"/>
+      <w:r>
+        <w:rPr>
+          <w:rFonts w:ascii="Arial" w:hAnsi="Arial" w:cs="Arial"/>
+          <w:sz w:val="24"/>
+          <w:szCs w:val="24"/>
+        </w:rPr>
+        <w:t xml:space="preserve">, Nome, Musculo, </w:t>
+      </w:r>
+      <w:proofErr w:type="spellStart"/>
+      <w:r>
+        <w:rPr>
+          <w:rFonts w:ascii="Arial" w:hAnsi="Arial" w:cs="Arial"/>
+          <w:sz w:val="24"/>
+          <w:szCs w:val="24"/>
+        </w:rPr>
+        <w:t>Drop</w:t>
+      </w:r>
+      <w:proofErr w:type="spellEnd"/>
+      <w:r>
+        <w:rPr>
+          <w:rFonts w:ascii="Arial" w:hAnsi="Arial" w:cs="Arial"/>
+          <w:sz w:val="24"/>
+          <w:szCs w:val="24"/>
+        </w:rPr>
+        <w:t xml:space="preserve"> Set</w:t>
+      </w:r>
+      <w:r>
+        <w:rPr>
+          <w:rFonts w:ascii="Arial" w:hAnsi="Arial" w:cs="Arial"/>
+          <w:sz w:val="24"/>
+          <w:szCs w:val="24"/>
+        </w:rPr>
+        <w:t xml:space="preserve">, </w:t>
+      </w:r>
+      <w:proofErr w:type="spellStart"/>
       <w:proofErr w:type="gramStart"/>
       <w:r>
         <w:rPr>
           <w:rFonts w:ascii="Arial" w:hAnsi="Arial" w:cs="Arial"/>
           <w:sz w:val="24"/>
           <w:szCs w:val="24"/>
-        </w:rPr>
-        <w:t>Series,</w:t>
-      </w:r>
+          <w:u w:val="single"/>
+        </w:rPr>
+        <w:t>CodigoProfessor</w:t>
+      </w:r>
+      <w:proofErr w:type="spellEnd"/>
       <w:proofErr w:type="gramEnd"/>
       <w:r>
         <w:rPr>
@@ -689,44 +822,19 @@
           <w:sz w:val="24"/>
           <w:szCs w:val="24"/>
         </w:rPr>
-        <w:t xml:space="preserve"> </w:t>
-      </w:r>
-      <w:proofErr w:type="spellStart"/>
-      <w:r>
-        <w:rPr>
-          <w:rFonts w:ascii="Arial" w:hAnsi="Arial" w:cs="Arial"/>
-          <w:sz w:val="24"/>
-          <w:szCs w:val="24"/>
-        </w:rPr>
-        <w:t>Repetiçoes</w:t>
-      </w:r>
-      <w:proofErr w:type="spellEnd"/>
-      <w:r>
-        <w:rPr>
-          <w:rFonts w:ascii="Arial" w:hAnsi="Arial" w:cs="Arial"/>
-          <w:sz w:val="24"/>
-          <w:szCs w:val="24"/>
-        </w:rPr>
-        <w:t xml:space="preserve">, Nome, Musculo, </w:t>
-      </w:r>
-      <w:proofErr w:type="spellStart"/>
-      <w:r>
-        <w:rPr>
-          <w:rFonts w:ascii="Arial" w:hAnsi="Arial" w:cs="Arial"/>
-          <w:sz w:val="24"/>
-          <w:szCs w:val="24"/>
-        </w:rPr>
-        <w:t>Drop</w:t>
-      </w:r>
-      <w:proofErr w:type="spellEnd"/>
-      <w:r>
-        <w:rPr>
-          <w:rFonts w:ascii="Arial" w:hAnsi="Arial" w:cs="Arial"/>
-          <w:sz w:val="24"/>
-          <w:szCs w:val="24"/>
-        </w:rPr>
-        <w:t xml:space="preserve"> Set</w:t>
-      </w:r>
+        <w:t xml:space="preserve">, </w:t>
+      </w:r>
+      <w:proofErr w:type="spellStart"/>
+      <w:r>
+        <w:rPr>
+          <w:rFonts w:ascii="Arial" w:hAnsi="Arial" w:cs="Arial"/>
+          <w:sz w:val="24"/>
+          <w:szCs w:val="24"/>
+          <w:u w:val="single"/>
+        </w:rPr>
+        <w:t>CodigoTreino</w:t>
+      </w:r>
+      <w:proofErr w:type="spellEnd"/>
       <w:r>
         <w:rPr>
           <w:rFonts w:ascii="Arial" w:hAnsi="Arial" w:cs="Arial"/>
@@ -1481,6 +1589,25 @@
           <w:sz w:val="24"/>
           <w:szCs w:val="24"/>
         </w:rPr>
+        <w:t xml:space="preserve">, </w:t>
+      </w:r>
+      <w:proofErr w:type="spellStart"/>
+      <w:r>
+        <w:rPr>
+          <w:rFonts w:ascii="Arial" w:hAnsi="Arial" w:cs="Arial"/>
+          <w:sz w:val="24"/>
+          <w:szCs w:val="24"/>
+          <w:u w:val="single"/>
+        </w:rPr>
+        <w:t>CodigoGerente</w:t>
+      </w:r>
+      <w:proofErr w:type="spellEnd"/>
+      <w:r>
+        <w:rPr>
+          <w:rFonts w:ascii="Arial" w:hAnsi="Arial" w:cs="Arial"/>
+          <w:sz w:val="24"/>
+          <w:szCs w:val="24"/>
+        </w:rPr>
         <w:t>);</w:t>
       </w:r>
     </w:p>
@@ -1605,7 +1732,17 @@
           <w:sz w:val="24"/>
           <w:szCs w:val="24"/>
         </w:rPr>
-        <w:t>, Desconto</w:t>
+        <w:t>, Des</w:t>
+      </w:r>
+      <w:bookmarkStart w:id="0" w:name="_GoBack"/>
+      <w:bookmarkEnd w:id="0"/>
+      <w:r>
+        <w:rPr>
+          <w:rFonts w:ascii="Arial" w:hAnsi="Arial" w:cs="Arial"/>
+          <w:sz w:val="24"/>
+          <w:szCs w:val="24"/>
+        </w:rPr>
+        <w:t>conto</w:t>
       </w:r>
       <w:r>
         <w:rPr>
@@ -1765,6 +1902,25 @@
           <w:sz w:val="24"/>
           <w:szCs w:val="24"/>
         </w:rPr>
+        <w:t xml:space="preserve">, </w:t>
+      </w:r>
+      <w:proofErr w:type="spellStart"/>
+      <w:r>
+        <w:rPr>
+          <w:rFonts w:ascii="Arial" w:hAnsi="Arial" w:cs="Arial"/>
+          <w:sz w:val="24"/>
+          <w:szCs w:val="24"/>
+          <w:u w:val="single"/>
+        </w:rPr>
+        <w:t>CodigoCompra</w:t>
+      </w:r>
+      <w:proofErr w:type="spellEnd"/>
+      <w:r>
+        <w:rPr>
+          <w:rFonts w:ascii="Arial" w:hAnsi="Arial" w:cs="Arial"/>
+          <w:sz w:val="24"/>
+          <w:szCs w:val="24"/>
+        </w:rPr>
         <w:t>);</w:t>
       </w:r>
       <w:r>
@@ -1866,6 +2022,7 @@
           <w:sz w:val="24"/>
           <w:szCs w:val="24"/>
         </w:rPr>
+        <w:lastRenderedPageBreak/>
         <w:t xml:space="preserve">MEDIDAS (Abdome, </w:t>
       </w:r>
       <w:proofErr w:type="spellStart"/>
@@ -2032,6 +2189,53 @@
           <w:u w:val="single"/>
         </w:rPr>
         <w:t>Codigo</w:t>
+      </w:r>
+      <w:proofErr w:type="spellEnd"/>
+      <w:r>
+        <w:rPr>
+          <w:rFonts w:ascii="Arial" w:hAnsi="Arial" w:cs="Arial"/>
+          <w:color w:val="000000" w:themeColor="text1"/>
+          <w:sz w:val="24"/>
+          <w:szCs w:val="24"/>
+        </w:rPr>
+        <w:t>,</w:t>
+      </w:r>
+      <w:r>
+        <w:rPr>
+          <w:rFonts w:ascii="Arial" w:hAnsi="Arial" w:cs="Arial"/>
+          <w:sz w:val="24"/>
+          <w:szCs w:val="24"/>
+        </w:rPr>
+        <w:t xml:space="preserve"> </w:t>
+      </w:r>
+      <w:proofErr w:type="spellStart"/>
+      <w:r>
+        <w:rPr>
+          <w:rFonts w:ascii="Arial" w:hAnsi="Arial" w:cs="Arial"/>
+          <w:sz w:val="24"/>
+          <w:szCs w:val="24"/>
+          <w:u w:val="single"/>
+        </w:rPr>
+        <w:t>CodigoProfessor</w:t>
+      </w:r>
+      <w:proofErr w:type="spellEnd"/>
+      <w:r>
+        <w:rPr>
+          <w:rFonts w:ascii="Arial" w:hAnsi="Arial" w:cs="Arial"/>
+          <w:sz w:val="24"/>
+          <w:szCs w:val="24"/>
+        </w:rPr>
+        <w:t xml:space="preserve">, </w:t>
+      </w:r>
+      <w:proofErr w:type="spellStart"/>
+      <w:r>
+        <w:rPr>
+          <w:rFonts w:ascii="Arial" w:hAnsi="Arial" w:cs="Arial"/>
+          <w:sz w:val="24"/>
+          <w:szCs w:val="24"/>
+          <w:u w:val="single"/>
+        </w:rPr>
+        <w:t>CodigoAluno</w:t>
       </w:r>
       <w:proofErr w:type="spellEnd"/>
       <w:r>
@@ -2170,8 +2374,6 @@
         </w:rPr>
         <w:t>);</w:t>
       </w:r>
-      <w:bookmarkStart w:id="0" w:name="_GoBack"/>
-      <w:bookmarkEnd w:id="0"/>
     </w:p>
     <w:sectPr>
       <w:pgSz w:w="11906" w:h="16838"/>
@@ -2818,7 +3020,7 @@
   <a:extraClrSchemeLst/>
   <a:extLst>
     <a:ext uri="{05A4C25C-085E-4340-85A3-A5531E510DB2}">
-      <thm15:themeFamily xmlns="" xmlns:thm15="http://schemas.microsoft.com/office/thememl/2012/main" name="Office Theme" id="{62F939B6-93AF-4DB8-9C6B-D6C7DFDC589F}" vid="{4A3C46E8-61CC-4603-A589-7422A47A8E4A}"/>
+      <thm15:themeFamily xmlns:thm15="http://schemas.microsoft.com/office/thememl/2012/main" xmlns="" name="Office Theme" id="{62F939B6-93AF-4DB8-9C6B-D6C7DFDC589F}" vid="{4A3C46E8-61CC-4603-A589-7422A47A8E4A}"/>
     </a:ext>
   </a:extLst>
 </a:theme>

</xml_diff>

<commit_message>
Mapeamento lógico terminado, reanalise aí para vê se há algo errado
</commit_message>
<xml_diff>
--- a/2ª Etapa do Projeto - Modelo Lógico/Mapeamento Lógico.docx
+++ b/2ª Etapa do Projeto - Modelo Lógico/Mapeamento Lógico.docx
@@ -463,28 +463,28 @@
       <w:r>
         <w:rPr>
           <w:rFonts w:ascii="Arial" w:hAnsi="Arial" w:cs="Arial"/>
+          <w:color w:val="BF8F00" w:themeColor="accent4" w:themeShade="BF"/>
+          <w:sz w:val="24"/>
+          <w:szCs w:val="24"/>
+          <w:u w:val="single"/>
+        </w:rPr>
+        <w:t>CodigoAluno</w:t>
+      </w:r>
+      <w:proofErr w:type="spellEnd"/>
+      <w:r>
+        <w:rPr>
+          <w:rFonts w:ascii="Arial" w:hAnsi="Arial" w:cs="Arial"/>
           <w:color w:val="000000" w:themeColor="text1"/>
           <w:sz w:val="24"/>
           <w:szCs w:val="24"/>
-          <w:u w:val="single"/>
-        </w:rPr>
-        <w:t>CodigoAluno</w:t>
-      </w:r>
-      <w:proofErr w:type="spellEnd"/>
-      <w:r>
-        <w:rPr>
-          <w:rFonts w:ascii="Arial" w:hAnsi="Arial" w:cs="Arial"/>
-          <w:color w:val="000000" w:themeColor="text1"/>
-          <w:sz w:val="24"/>
-          <w:szCs w:val="24"/>
-        </w:rPr>
-        <w:t xml:space="preserve">, </w:t>
-      </w:r>
-      <w:proofErr w:type="spellStart"/>
-      <w:r>
-        <w:rPr>
-          <w:rFonts w:ascii="Arial" w:hAnsi="Arial" w:cs="Arial"/>
-          <w:color w:val="000000" w:themeColor="text1"/>
+        </w:rPr>
+        <w:t xml:space="preserve">, </w:t>
+      </w:r>
+      <w:proofErr w:type="spellStart"/>
+      <w:r>
+        <w:rPr>
+          <w:rFonts w:ascii="Arial" w:hAnsi="Arial" w:cs="Arial"/>
+          <w:color w:val="BF8F00" w:themeColor="accent4" w:themeShade="BF"/>
           <w:sz w:val="24"/>
           <w:szCs w:val="24"/>
           <w:u w:val="single"/>
@@ -667,6 +667,7 @@
       <w:r>
         <w:rPr>
           <w:rFonts w:ascii="Arial" w:hAnsi="Arial" w:cs="Arial"/>
+          <w:color w:val="BF8F00" w:themeColor="accent4" w:themeShade="BF"/>
           <w:sz w:val="24"/>
           <w:szCs w:val="24"/>
           <w:u w:val="single"/>
@@ -686,22 +687,12 @@
       <w:r>
         <w:rPr>
           <w:rFonts w:ascii="Arial" w:hAnsi="Arial" w:cs="Arial"/>
-          <w:color w:val="000000" w:themeColor="text1"/>
-          <w:sz w:val="24"/>
-          <w:szCs w:val="24"/>
-          <w:u w:val="single"/>
-        </w:rPr>
-        <w:t>CodigoExercici</w:t>
-      </w:r>
-      <w:r>
-        <w:rPr>
-          <w:rFonts w:ascii="Arial" w:hAnsi="Arial" w:cs="Arial"/>
-          <w:color w:val="000000" w:themeColor="text1"/>
-          <w:sz w:val="24"/>
-          <w:szCs w:val="24"/>
-          <w:u w:val="single"/>
-        </w:rPr>
-        <w:t>o</w:t>
+          <w:color w:val="BF8F00" w:themeColor="accent4" w:themeShade="BF"/>
+          <w:sz w:val="24"/>
+          <w:szCs w:val="24"/>
+          <w:u w:val="single"/>
+        </w:rPr>
+        <w:t>CodigoExercicio</w:t>
       </w:r>
       <w:proofErr w:type="spellEnd"/>
       <w:r>
@@ -815,6 +806,7 @@
       <w:r>
         <w:rPr>
           <w:rFonts w:ascii="Arial" w:hAnsi="Arial" w:cs="Arial"/>
+          <w:color w:val="BF8F00" w:themeColor="accent4" w:themeShade="BF"/>
           <w:sz w:val="24"/>
           <w:szCs w:val="24"/>
           <w:u w:val="single"/>
@@ -919,6 +911,7 @@
       <w:r>
         <w:rPr>
           <w:rFonts w:ascii="Arial" w:hAnsi="Arial" w:cs="Arial"/>
+          <w:color w:val="BF8F00" w:themeColor="accent4" w:themeShade="BF"/>
           <w:sz w:val="24"/>
           <w:szCs w:val="24"/>
           <w:u w:val="single"/>
@@ -938,6 +931,7 @@
       <w:r>
         <w:rPr>
           <w:rFonts w:ascii="Arial" w:hAnsi="Arial" w:cs="Arial"/>
+          <w:color w:val="BF8F00" w:themeColor="accent4" w:themeShade="BF"/>
           <w:sz w:val="24"/>
           <w:szCs w:val="24"/>
           <w:u w:val="single"/>
@@ -957,7 +951,7 @@
       <w:r>
         <w:rPr>
           <w:rFonts w:ascii="Arial" w:hAnsi="Arial" w:cs="Arial"/>
-          <w:color w:val="000000" w:themeColor="text1"/>
+          <w:color w:val="BF8F00" w:themeColor="accent4" w:themeShade="BF"/>
           <w:sz w:val="24"/>
           <w:szCs w:val="24"/>
           <w:u w:val="single"/>
@@ -1119,7 +1113,33 @@
           <w:sz w:val="24"/>
           <w:szCs w:val="24"/>
         </w:rPr>
-        <w:t>Gerencia</w:t>
+        <w:t>G</w:t>
+      </w:r>
+      <w:r>
+        <w:rPr>
+          <w:rFonts w:ascii="Arial" w:hAnsi="Arial" w:cs="Arial"/>
+          <w:sz w:val="24"/>
+          <w:szCs w:val="24"/>
+        </w:rPr>
+        <w:t>ERENTE</w:t>
+      </w:r>
+      <w:proofErr w:type="gramStart"/>
+      <w:r>
+        <w:rPr>
+          <w:rFonts w:ascii="Arial" w:hAnsi="Arial" w:cs="Arial"/>
+          <w:sz w:val="24"/>
+          <w:szCs w:val="24"/>
+        </w:rPr>
+        <w:t>_Gerencia</w:t>
+      </w:r>
+      <w:proofErr w:type="gramEnd"/>
+      <w:r>
+        <w:rPr>
+          <w:rFonts w:ascii="Arial" w:hAnsi="Arial" w:cs="Arial"/>
+          <w:sz w:val="24"/>
+          <w:szCs w:val="24"/>
+        </w:rPr>
+        <w:t>_</w:t>
       </w:r>
       <w:r>
         <w:rPr>
@@ -1142,6 +1162,7 @@
       <w:r>
         <w:rPr>
           <w:rFonts w:ascii="Arial" w:hAnsi="Arial" w:cs="Arial"/>
+          <w:color w:val="BF8F00" w:themeColor="accent4" w:themeShade="BF"/>
           <w:sz w:val="24"/>
           <w:szCs w:val="24"/>
           <w:u w:val="single"/>
@@ -1161,7 +1182,7 @@
       <w:r>
         <w:rPr>
           <w:rFonts w:ascii="Arial" w:hAnsi="Arial" w:cs="Arial"/>
-          <w:color w:val="000000" w:themeColor="text1"/>
+          <w:color w:val="BF8F00" w:themeColor="accent4" w:themeShade="BF"/>
           <w:sz w:val="24"/>
           <w:szCs w:val="24"/>
           <w:u w:val="single"/>
@@ -1412,7 +1433,25 @@
           <w:sz w:val="24"/>
           <w:szCs w:val="24"/>
         </w:rPr>
-        <w:t>Realiza</w:t>
+        <w:t>GERENTE</w:t>
+      </w:r>
+      <w:proofErr w:type="gramStart"/>
+      <w:r>
+        <w:rPr>
+          <w:rFonts w:ascii="Arial" w:hAnsi="Arial" w:cs="Arial"/>
+          <w:sz w:val="24"/>
+          <w:szCs w:val="24"/>
+        </w:rPr>
+        <w:t>_Realiza</w:t>
+      </w:r>
+      <w:proofErr w:type="gramEnd"/>
+      <w:r>
+        <w:rPr>
+          <w:rFonts w:ascii="Arial" w:hAnsi="Arial" w:cs="Arial"/>
+          <w:sz w:val="24"/>
+          <w:szCs w:val="24"/>
+        </w:rPr>
+        <w:t>_</w:t>
       </w:r>
       <w:r>
         <w:rPr>
@@ -1435,6 +1474,7 @@
       <w:r>
         <w:rPr>
           <w:rFonts w:ascii="Arial" w:hAnsi="Arial" w:cs="Arial"/>
+          <w:color w:val="BF8F00" w:themeColor="accent4" w:themeShade="BF"/>
           <w:sz w:val="24"/>
           <w:szCs w:val="24"/>
           <w:u w:val="single"/>
@@ -1447,23 +1487,14 @@
           <w:rFonts w:ascii="Arial" w:hAnsi="Arial" w:cs="Arial"/>
           <w:sz w:val="24"/>
           <w:szCs w:val="24"/>
-          <w:u w:val="single"/>
-        </w:rPr>
-        <w:t>,</w:t>
-      </w:r>
-      <w:r>
-        <w:rPr>
-          <w:rFonts w:ascii="Arial" w:hAnsi="Arial" w:cs="Arial"/>
-          <w:sz w:val="24"/>
-          <w:szCs w:val="24"/>
-          <w:u w:val="single"/>
-        </w:rPr>
-        <w:t xml:space="preserve"> </w:t>
-      </w:r>
-      <w:proofErr w:type="spellStart"/>
-      <w:r>
-        <w:rPr>
-          <w:rFonts w:ascii="Arial" w:hAnsi="Arial" w:cs="Arial"/>
+        </w:rPr>
+        <w:t xml:space="preserve">, </w:t>
+      </w:r>
+      <w:proofErr w:type="spellStart"/>
+      <w:r>
+        <w:rPr>
+          <w:rFonts w:ascii="Arial" w:hAnsi="Arial" w:cs="Arial"/>
+          <w:color w:val="BF8F00" w:themeColor="accent4" w:themeShade="BF"/>
           <w:sz w:val="24"/>
           <w:szCs w:val="24"/>
           <w:u w:val="single"/>
@@ -1617,6 +1648,7 @@
       <w:r>
         <w:rPr>
           <w:rFonts w:ascii="Arial" w:hAnsi="Arial" w:cs="Arial"/>
+          <w:color w:val="BF8F00" w:themeColor="accent4" w:themeShade="BF"/>
           <w:sz w:val="24"/>
           <w:szCs w:val="24"/>
           <w:u w:val="single"/>
@@ -1636,12 +1668,34 @@
       <w:r>
         <w:rPr>
           <w:rFonts w:ascii="Arial" w:hAnsi="Arial" w:cs="Arial"/>
-          <w:color w:val="000000" w:themeColor="text1"/>
-          <w:sz w:val="24"/>
-          <w:szCs w:val="24"/>
-          <w:u w:val="single"/>
-        </w:rPr>
-        <w:t>CodigoProduto</w:t>
+          <w:color w:val="BF8F00" w:themeColor="accent4" w:themeShade="BF"/>
+          <w:sz w:val="24"/>
+          <w:szCs w:val="24"/>
+          <w:u w:val="single"/>
+        </w:rPr>
+        <w:t>Cod</w:t>
+      </w:r>
+      <w:bookmarkStart w:id="0" w:name="_GoBack"/>
+      <w:r>
+        <w:rPr>
+          <w:rFonts w:ascii="Arial" w:hAnsi="Arial" w:cs="Arial"/>
+          <w:color w:val="BF8F00" w:themeColor="accent4" w:themeShade="BF"/>
+          <w:sz w:val="24"/>
+          <w:szCs w:val="24"/>
+          <w:u w:val="single"/>
+        </w:rPr>
+        <w:t>ig</w:t>
+      </w:r>
+      <w:bookmarkEnd w:id="0"/>
+      <w:r>
+        <w:rPr>
+          <w:rFonts w:ascii="Arial" w:hAnsi="Arial" w:cs="Arial"/>
+          <w:color w:val="BF8F00" w:themeColor="accent4" w:themeShade="BF"/>
+          <w:sz w:val="24"/>
+          <w:szCs w:val="24"/>
+          <w:u w:val="single"/>
+        </w:rPr>
+        <w:t>oProduto</w:t>
       </w:r>
       <w:proofErr w:type="spellEnd"/>
       <w:r>
@@ -1887,8 +1941,6 @@
         </w:rPr>
         <w:t>_</w:t>
       </w:r>
-      <w:bookmarkStart w:id="0" w:name="_GoBack"/>
-      <w:bookmarkEnd w:id="0"/>
       <w:r>
         <w:rPr>
           <w:rFonts w:ascii="Arial" w:hAnsi="Arial" w:cs="Arial"/>
@@ -1910,6 +1962,7 @@
       <w:r>
         <w:rPr>
           <w:rFonts w:ascii="Arial" w:hAnsi="Arial" w:cs="Arial"/>
+          <w:color w:val="BF8F00" w:themeColor="accent4" w:themeShade="BF"/>
           <w:sz w:val="24"/>
           <w:szCs w:val="24"/>
           <w:u w:val="single"/>
@@ -1937,6 +1990,7 @@
       <w:r>
         <w:rPr>
           <w:rFonts w:ascii="Arial" w:hAnsi="Arial" w:cs="Arial"/>
+          <w:color w:val="BF8F00" w:themeColor="accent4" w:themeShade="BF"/>
           <w:sz w:val="24"/>
           <w:szCs w:val="24"/>
           <w:u w:val="single"/>
@@ -1964,7 +2018,7 @@
       <w:r>
         <w:rPr>
           <w:rFonts w:ascii="Arial" w:hAnsi="Arial" w:cs="Arial"/>
-          <w:color w:val="000000" w:themeColor="text1"/>
+          <w:color w:val="BF8F00" w:themeColor="accent4" w:themeShade="BF"/>
           <w:sz w:val="24"/>
           <w:szCs w:val="24"/>
           <w:u w:val="single"/>

</xml_diff>